<commit_message>
reorg prior works, inserted params tables
</commit_message>
<xml_diff>
--- a/7 thesis/Cloud Quantum Computer RNG for Cryptography.docx
+++ b/7 thesis/Cloud Quantum Computer RNG for Cryptography.docx
@@ -1543,14 +1543,12 @@
         </w:rPr>
         <w:t xml:space="preserve"> </w:t>
       </w:r>
-      <w:proofErr w:type="spellStart"/>
       <w:r>
         <w:rPr>
           <w:rFonts w:ascii="Times Newer Roman" w:hAnsi="Times Newer Roman"/>
         </w:rPr>
-        <w:t>asdf</w:t>
-      </w:r>
-      <w:proofErr w:type="spellEnd"/>
+        <w:t>Raw FTS Output</w:t>
+      </w:r>
       <w:r>
         <w:rPr>
           <w:rFonts w:ascii="Times Newer Roman" w:hAnsi="Times Newer Roman"/>
@@ -1582,14 +1580,12 @@
         </w:rPr>
         <w:t xml:space="preserve"> </w:t>
       </w:r>
-      <w:proofErr w:type="spellStart"/>
       <w:r>
         <w:rPr>
           <w:rFonts w:ascii="Times Newer Roman" w:hAnsi="Times Newer Roman"/>
         </w:rPr>
-        <w:t>asdf</w:t>
-      </w:r>
-      <w:proofErr w:type="spellEnd"/>
+        <w:t>Truncated Righetti Output</w:t>
+      </w:r>
       <w:r>
         <w:rPr>
           <w:rFonts w:ascii="Times Newer Roman" w:hAnsi="Times Newer Roman"/>
@@ -2341,7 +2337,25 @@
           <w:sz w:val="24"/>
           <w:szCs w:val="24"/>
         </w:rPr>
-        <w:t>: Pseudo-Random Number Generator, a process that generates numbers that looks random but are actually deterministic.</w:t>
+        <w:t xml:space="preserve">: Pseudo-Random Number Generator, a process that generates numbers that looks random but are </w:t>
+      </w:r>
+      <w:proofErr w:type="gramStart"/>
+      <w:r>
+        <w:rPr>
+          <w:rFonts w:ascii="Times Newer Roman" w:eastAsia="Times New Roman" w:hAnsi="Times Newer Roman" w:cs="Times New Roman"/>
+          <w:sz w:val="24"/>
+          <w:szCs w:val="24"/>
+        </w:rPr>
+        <w:t>actually deterministic</w:t>
+      </w:r>
+      <w:proofErr w:type="gramEnd"/>
+      <w:r>
+        <w:rPr>
+          <w:rFonts w:ascii="Times Newer Roman" w:eastAsia="Times New Roman" w:hAnsi="Times Newer Roman" w:cs="Times New Roman"/>
+          <w:sz w:val="24"/>
+          <w:szCs w:val="24"/>
+        </w:rPr>
+        <w:t>.</w:t>
       </w:r>
     </w:p>
     <w:p>
@@ -2596,6 +2610,145 @@
         </w:rPr>
         <w:t>Random numbers have a wide variety of applications from simulations to sampling but one of the most impactful and every day of uses is encryption. The foundation of modern cryptographic security relies on random number generation. In cryptography, a key is used to encrypt and decrypt information (E. Barker, 2020a). It works analogously to the combination of a lock. On a computer, keys look like a string of random characters. Guessing a key will allow the attacker to decrypt information. Keys must be random to be secure because if the attacker has information on which keys are more or less likely, it makes guessing the key easier (E. Barker, 2020b). Bad RNGs can and have been the demise of many encrypted systems.</w:t>
       </w:r>
+      <w:r>
+        <w:rPr>
+          <w:rFonts w:ascii="Times Newer Roman" w:eastAsia="Times New Roman" w:hAnsi="Times Newer Roman" w:cs="Times New Roman"/>
+          <w:color w:val="000000"/>
+          <w:sz w:val="24"/>
+          <w:szCs w:val="24"/>
+        </w:rPr>
+        <w:t xml:space="preserve"> Here we propose a method of random number generation that theoretically produces random numbers through quantum physical processes utilizing cloud technology recently introduced to the public. </w:t>
+      </w:r>
+    </w:p>
+    <w:p>
+      <w:pPr>
+        <w:spacing w:after="0" w:line="480" w:lineRule="auto"/>
+        <w:ind w:firstLine="720"/>
+        <w:rPr>
+          <w:rFonts w:ascii="Times Newer Roman" w:eastAsia="Times New Roman" w:hAnsi="Times Newer Roman" w:cs="Times New Roman"/>
+          <w:color w:val="000000"/>
+          <w:sz w:val="24"/>
+          <w:szCs w:val="24"/>
+        </w:rPr>
+      </w:pPr>
+      <w:r>
+        <w:rPr>
+          <w:rFonts w:ascii="Times Newer Roman" w:eastAsia="Times New Roman" w:hAnsi="Times Newer Roman" w:cs="Times New Roman"/>
+          <w:color w:val="000000"/>
+          <w:sz w:val="24"/>
+          <w:szCs w:val="24"/>
+        </w:rPr>
+        <w:t xml:space="preserve">As theorized by… </w:t>
+      </w:r>
+      <w:r>
+        <w:rPr>
+          <w:rFonts w:ascii="Times Newer Roman" w:eastAsia="Times New Roman" w:hAnsi="Times Newer Roman" w:cs="Times New Roman"/>
+          <w:color w:val="000000"/>
+          <w:sz w:val="24"/>
+          <w:szCs w:val="24"/>
+        </w:rPr>
+        <w:t xml:space="preserve">Quantum Random Number Generation by Ma, </w:t>
+      </w:r>
+      <w:proofErr w:type="spellStart"/>
+      <w:r>
+        <w:rPr>
+          <w:rFonts w:ascii="Times Newer Roman" w:eastAsia="Times New Roman" w:hAnsi="Times Newer Roman" w:cs="Times New Roman"/>
+          <w:color w:val="000000"/>
+          <w:sz w:val="24"/>
+          <w:szCs w:val="24"/>
+        </w:rPr>
+        <w:t>Xiongfeng</w:t>
+      </w:r>
+      <w:proofErr w:type="spellEnd"/>
+      <w:r>
+        <w:rPr>
+          <w:rFonts w:ascii="Times Newer Roman" w:eastAsia="Times New Roman" w:hAnsi="Times Newer Roman" w:cs="Times New Roman"/>
+          <w:color w:val="000000"/>
+          <w:sz w:val="24"/>
+          <w:szCs w:val="24"/>
+        </w:rPr>
+        <w:t>, Xiao yuan, Zhu Cao, Bing Qu, and Zhen Zhang (Ma et al., 2016): Details general approaches to creating QRNGs incorporating aspects such as trustworthiness and random number generation speed.</w:t>
+      </w:r>
+    </w:p>
+    <w:p>
+      <w:pPr>
+        <w:rPr>
+          <w:rFonts w:ascii="Times Newer Roman" w:eastAsia="Times New Roman" w:hAnsi="Times Newer Roman" w:cs="Times New Roman"/>
+          <w:color w:val="000000"/>
+          <w:sz w:val="24"/>
+          <w:szCs w:val="24"/>
+        </w:rPr>
+      </w:pPr>
+      <w:r>
+        <w:rPr>
+          <w:rFonts w:ascii="Times Newer Roman" w:eastAsia="Times New Roman" w:hAnsi="Times Newer Roman" w:cs="Times New Roman"/>
+          <w:color w:val="000000"/>
+          <w:sz w:val="24"/>
+          <w:szCs w:val="24"/>
+        </w:rPr>
+        <w:br w:type="page"/>
+      </w:r>
+    </w:p>
+    <w:p>
+      <w:pPr>
+        <w:spacing w:after="0" w:line="480" w:lineRule="auto"/>
+        <w:rPr>
+          <w:rFonts w:ascii="Times Newer Roman" w:eastAsia="Times New Roman" w:hAnsi="Times Newer Roman" w:cs="Times New Roman"/>
+          <w:color w:val="000000"/>
+          <w:sz w:val="24"/>
+          <w:szCs w:val="24"/>
+        </w:rPr>
+      </w:pPr>
+      <w:r>
+        <w:rPr>
+          <w:rFonts w:ascii="Times Newer Roman" w:eastAsia="Times New Roman" w:hAnsi="Times Newer Roman" w:cs="Times New Roman"/>
+          <w:color w:val="000000"/>
+          <w:sz w:val="24"/>
+          <w:szCs w:val="24"/>
+        </w:rPr>
+        <w:lastRenderedPageBreak/>
+        <w:t>Chapter 1</w:t>
+      </w:r>
+    </w:p>
+    <w:p>
+      <w:pPr>
+        <w:spacing w:after="0" w:line="480" w:lineRule="auto"/>
+        <w:rPr>
+          <w:rFonts w:ascii="Times Newer Roman" w:eastAsia="Times New Roman" w:hAnsi="Times Newer Roman" w:cs="Times New Roman"/>
+          <w:color w:val="000000"/>
+          <w:sz w:val="24"/>
+          <w:szCs w:val="24"/>
+        </w:rPr>
+      </w:pPr>
+      <w:r>
+        <w:rPr>
+          <w:rFonts w:ascii="Times Newer Roman" w:eastAsia="Times New Roman" w:hAnsi="Times Newer Roman" w:cs="Times New Roman"/>
+          <w:color w:val="000000"/>
+          <w:sz w:val="24"/>
+          <w:szCs w:val="24"/>
+        </w:rPr>
+        <w:t>TODO problem statement</w:t>
+      </w:r>
+    </w:p>
+    <w:p>
+      <w:pPr>
+        <w:spacing w:after="0" w:line="480" w:lineRule="auto"/>
+        <w:rPr>
+          <w:rFonts w:ascii="Times Newer Roman" w:eastAsia="Times New Roman" w:hAnsi="Times Newer Roman" w:cs="Times New Roman"/>
+          <w:color w:val="000000"/>
+          <w:sz w:val="24"/>
+          <w:szCs w:val="24"/>
+        </w:rPr>
+      </w:pPr>
+      <w:r>
+        <w:rPr>
+          <w:rFonts w:ascii="Times Newer Roman" w:eastAsia="Times New Roman" w:hAnsi="Times Newer Roman" w:cs="Times New Roman"/>
+          <w:color w:val="000000"/>
+          <w:sz w:val="24"/>
+          <w:szCs w:val="24"/>
+        </w:rPr>
+        <w:t>TODO Purpose of study</w:t>
+      </w:r>
     </w:p>
     <w:p>
       <w:pPr>
@@ -2616,61 +2769,7 @@
           <w:sz w:val="24"/>
           <w:szCs w:val="24"/>
         </w:rPr>
-        <w:t xml:space="preserve">The process of generating random numbers has been divided into two main approaches, PRNGs and HRNGs. PRNGs utilize an algorithm to generate “random” numbers, or simply a series of mathematical formulas. </w:t>
-      </w:r>
-      <w:r>
-        <w:rPr>
-          <w:rFonts w:ascii="Times Newer Roman" w:eastAsia="Times New Roman" w:hAnsi="Times Newer Roman" w:cs="Times New Roman"/>
-          <w:color w:val="000000"/>
-          <w:sz w:val="24"/>
-          <w:szCs w:val="24"/>
-        </w:rPr>
-        <w:t>However,</w:t>
-      </w:r>
-      <w:r>
-        <w:rPr>
-          <w:rFonts w:ascii="Times Newer Roman" w:eastAsia="Times New Roman" w:hAnsi="Times Newer Roman" w:cs="Times New Roman"/>
-          <w:color w:val="000000"/>
-          <w:sz w:val="24"/>
-          <w:szCs w:val="24"/>
-        </w:rPr>
-        <w:t xml:space="preserve"> by nature of an algorithm, PRNGs are deterministic in nature and can be predicted if the state of the PRNG is known. </w:t>
-      </w:r>
-      <w:r>
-        <w:rPr>
-          <w:rFonts w:ascii="Times Newer Roman" w:eastAsia="Times New Roman" w:hAnsi="Times Newer Roman" w:cs="Times New Roman"/>
-          <w:color w:val="000000"/>
-          <w:sz w:val="24"/>
-          <w:szCs w:val="24"/>
-        </w:rPr>
-        <w:t>Thus,</w:t>
-      </w:r>
-      <w:r>
-        <w:rPr>
-          <w:rFonts w:ascii="Times Newer Roman" w:eastAsia="Times New Roman" w:hAnsi="Times Newer Roman" w:cs="Times New Roman"/>
-          <w:color w:val="000000"/>
-          <w:sz w:val="24"/>
-          <w:szCs w:val="24"/>
-        </w:rPr>
-        <w:t xml:space="preserve"> PRNGs require inputs called seeds which adds unpredictability. The seed itself must be random and unpredictable. </w:t>
-      </w:r>
-      <w:r>
-        <w:rPr>
-          <w:rFonts w:ascii="Times Newer Roman" w:eastAsia="Times New Roman" w:hAnsi="Times Newer Roman" w:cs="Times New Roman"/>
-          <w:color w:val="000000"/>
-          <w:sz w:val="24"/>
-          <w:szCs w:val="24"/>
-        </w:rPr>
-        <w:t>Therefore,</w:t>
-      </w:r>
-      <w:r>
-        <w:rPr>
-          <w:rFonts w:ascii="Times Newer Roman" w:eastAsia="Times New Roman" w:hAnsi="Times Newer Roman" w:cs="Times New Roman"/>
-          <w:color w:val="000000"/>
-          <w:sz w:val="24"/>
-          <w:szCs w:val="24"/>
-        </w:rPr>
-        <w:t xml:space="preserve"> PRNGs are often seeded with a HRNG. Many times, PRNGs have better statistical properties for randomness and produce random numbers faster than pure HRNGs.</w:t>
+        <w:t>The process of generating random numbers has been divided into two main approaches, PRNGs and HRNGs. PRNGs utilize an algorithm to generate “random” numbers, or simply a series of mathematical formulas. However, by nature of an algorithm, PRNGs are deterministic in nature and can be predicted if the state of the PRNG is known. Thus, PRNGs require inputs called seeds which adds unpredictability. The seed itself must be random and unpredictable. Therefore, PRNGs are often seeded with a HRNG. Many times, PRNGs have better statistical properties for randomness and produce random numbers faster than pure HRNGs.</w:t>
       </w:r>
     </w:p>
     <w:p>
@@ -2692,7 +2791,7 @@
           <w:sz w:val="24"/>
           <w:szCs w:val="24"/>
         </w:rPr>
-        <w:t xml:space="preserve">HRNGs produce random numbers by taking data from a physical process. </w:t>
+        <w:t xml:space="preserve">HRNGs produce random numbers by taking data from a physical process. Usually, sensors are trained on statistically random signals such as thermal noise. HRNG often relies on processes that are difficult to simulate and model but may not inherently be random, such as camera data pointed at an entropic source (Noll et al., 1998). It’s worth noting that random data has a high level of entropy, but data that has high entropy is not necessarily very random. There are requirements other than entropy that are recommended for cryptographic RNGs (E. B. Barker &amp; Kelsey, 2015). One can also subvert a HRNG by inducing signals from its supposedly random source, for example shining in a light in our previously mentioned HRNG camera sensor. Other methods of HRNG come from weakly random sources such as keyboard delays or disk drive timing information. These methods need to be run through a randomness extractor to pass for use in cryptographic standards </w:t>
       </w:r>
       <w:r>
         <w:rPr>
@@ -2701,26 +2800,8 @@
           <w:sz w:val="24"/>
           <w:szCs w:val="24"/>
         </w:rPr>
-        <w:t>Usually,</w:t>
-      </w:r>
-      <w:r>
-        <w:rPr>
-          <w:rFonts w:ascii="Times Newer Roman" w:eastAsia="Times New Roman" w:hAnsi="Times Newer Roman" w:cs="Times New Roman"/>
-          <w:color w:val="000000"/>
-          <w:sz w:val="24"/>
-          <w:szCs w:val="24"/>
-        </w:rPr>
-        <w:t xml:space="preserve"> sensors are trained on statistically random signals such as thermal noise. HRNG often relies on processes that are difficult to simulate and model but may not inherently be random, such as camera data pointed at an entropic source (Noll et al., 1998). It’s worth noting that </w:t>
-      </w:r>
-      <w:r>
-        <w:rPr>
-          <w:rFonts w:ascii="Times Newer Roman" w:eastAsia="Times New Roman" w:hAnsi="Times Newer Roman" w:cs="Times New Roman"/>
-          <w:color w:val="000000"/>
-          <w:sz w:val="24"/>
-          <w:szCs w:val="24"/>
-        </w:rPr>
         <w:lastRenderedPageBreak/>
-        <w:t>random data has a high level of entropy, but data that has high entropy is not necessarily very random. There are requirements other than entropy that are recommended for cryptographic RNGs (E. B. Barker &amp; Kelsey, 2015). One can also subvert a HRNG by inducing signals from its supposedly random source, for example shining in a light in our previously mentioned HRNG camera sensor. Other methods of HRNG come from weakly random sources such as keyboard delays or disk drive timing information. These methods need to be run through a randomness extractor to pass for use in cryptographic standards (</w:t>
+        <w:t>(</w:t>
       </w:r>
       <w:proofErr w:type="spellStart"/>
       <w:r>
@@ -2782,17 +2863,20 @@
           <w:sz w:val="24"/>
           <w:szCs w:val="24"/>
         </w:rPr>
-        <w:t xml:space="preserve">An ideal HRNG cannot be controlled, calculated, or predicted. The only processes known to be fundamentally random are those of quantum measurements and observation. The generation of genuine randomness is generally considered impossible with only classical means. Multiple measurements made on quantum processes in identical states will not always give the same result. This means that theoretically QRNGs are impervious to known or forced state attacks such as state compromise extension attacks and </w:t>
-      </w:r>
-      <w:r>
+        <w:t xml:space="preserve">An ideal HRNG cannot be controlled, calculated, or predicted. The only processes known to be fundamentally random are those of quantum measurements and observation. The generation of genuine randomness is generally considered impossible with only classical means. Multiple measurements made on quantum processes in identical states will not always give the same result. This means that theoretically QRNGs are impervious to known or forced state attacks such as state compromise extension attacks and input-based attacks because the state cannot be used to predict or dictate future behavior. Because of this property, QRNGs have been said to be the final iteration of random number generators. Today, many companies sell QRNG hardware that utilizes quantum phenomena; however, secure QRNG hardware is not widespread for the average consumer. </w:t>
+      </w:r>
+    </w:p>
+    <w:p>
+      <w:pPr>
+        <w:spacing w:after="240" w:line="480" w:lineRule="auto"/>
+        <w:ind w:firstLine="720"/>
         <w:rPr>
           <w:rFonts w:ascii="Times Newer Roman" w:eastAsia="Times New Roman" w:hAnsi="Times Newer Roman" w:cs="Times New Roman"/>
           <w:color w:val="000000"/>
           <w:sz w:val="24"/>
           <w:szCs w:val="24"/>
         </w:rPr>
-        <w:t>input-based</w:t>
-      </w:r>
+      </w:pPr>
       <w:r>
         <w:rPr>
           <w:rFonts w:ascii="Times Newer Roman" w:eastAsia="Times New Roman" w:hAnsi="Times Newer Roman" w:cs="Times New Roman"/>
@@ -2800,7 +2884,76 @@
           <w:sz w:val="24"/>
           <w:szCs w:val="24"/>
         </w:rPr>
-        <w:t xml:space="preserve"> attacks because the state cannot be used to predict or dictate future behavior. Because of this property, QRNGs have been said to be the final iteration of random number generators. Today, many companies sell QRNG hardware that utilizes quantum phenomena; however, secure QRNG hardware is not widespread for the average consumer. </w:t>
+        <w:t xml:space="preserve">As described in… </w:t>
+      </w:r>
+      <w:r>
+        <w:rPr>
+          <w:rFonts w:ascii="Times Newer Roman" w:eastAsia="Times New Roman" w:hAnsi="Times Newer Roman" w:cs="Times New Roman"/>
+          <w:color w:val="000000"/>
+          <w:sz w:val="24"/>
+          <w:szCs w:val="24"/>
+        </w:rPr>
+        <w:t xml:space="preserve">Implications of Quantum Superposition in Cryptography: A True Random Number Generation Algorithm by Dhananjay S. Deshpande, Aman Kumar </w:t>
+      </w:r>
+      <w:proofErr w:type="spellStart"/>
+      <w:r>
+        <w:rPr>
+          <w:rFonts w:ascii="Times Newer Roman" w:eastAsia="Times New Roman" w:hAnsi="Times Newer Roman" w:cs="Times New Roman"/>
+          <w:color w:val="000000"/>
+          <w:sz w:val="24"/>
+          <w:szCs w:val="24"/>
+        </w:rPr>
+        <w:t>Nirala</w:t>
+      </w:r>
+      <w:proofErr w:type="spellEnd"/>
+      <w:r>
+        <w:rPr>
+          <w:rFonts w:ascii="Times Newer Roman" w:eastAsia="Times New Roman" w:hAnsi="Times Newer Roman" w:cs="Times New Roman"/>
+          <w:color w:val="000000"/>
+          <w:sz w:val="24"/>
+          <w:szCs w:val="24"/>
+        </w:rPr>
+        <w:t xml:space="preserve">, and Ayodeji Olalekan </w:t>
+      </w:r>
+      <w:proofErr w:type="spellStart"/>
+      <w:r>
+        <w:rPr>
+          <w:rFonts w:ascii="Times Newer Roman" w:eastAsia="Times New Roman" w:hAnsi="Times Newer Roman" w:cs="Times New Roman"/>
+          <w:color w:val="000000"/>
+          <w:sz w:val="24"/>
+          <w:szCs w:val="24"/>
+        </w:rPr>
+        <w:t>Salau</w:t>
+      </w:r>
+      <w:proofErr w:type="spellEnd"/>
+      <w:r>
+        <w:rPr>
+          <w:rFonts w:ascii="Times Newer Roman" w:eastAsia="Times New Roman" w:hAnsi="Times Newer Roman" w:cs="Times New Roman"/>
+          <w:color w:val="000000"/>
+          <w:sz w:val="24"/>
+          <w:szCs w:val="24"/>
+        </w:rPr>
+        <w:t xml:space="preserve"> (Deshpande et al., 2020, p. 421): Used QUISKET to create a QRNG on IBM’s cloud quantum computer, IBM-Q experience. Paper also explains the physical and mathematical aspects of superposition and RNG. The paper shows in theory that RNG for cryptography is possible on quantum computers. The paper utilizes the same algorithm as proposed in this thesis for RNG by applying the Hadamard gate on a qubit. However, the paper does not run statistical testing on the output and the IBM-Q computer was a </w:t>
+      </w:r>
+      <w:proofErr w:type="gramStart"/>
+      <w:r>
+        <w:rPr>
+          <w:rFonts w:ascii="Times Newer Roman" w:eastAsia="Times New Roman" w:hAnsi="Times Newer Roman" w:cs="Times New Roman"/>
+          <w:color w:val="000000"/>
+          <w:sz w:val="24"/>
+          <w:szCs w:val="24"/>
+        </w:rPr>
+        <w:t>15 qubit</w:t>
+      </w:r>
+      <w:proofErr w:type="gramEnd"/>
+      <w:r>
+        <w:rPr>
+          <w:rFonts w:ascii="Times Newer Roman" w:eastAsia="Times New Roman" w:hAnsi="Times Newer Roman" w:cs="Times New Roman"/>
+          <w:color w:val="000000"/>
+          <w:sz w:val="24"/>
+          <w:szCs w:val="24"/>
+        </w:rPr>
+        <w:t xml:space="preserve"> system, limiting their output.</w:t>
       </w:r>
     </w:p>
     <w:p>
@@ -2815,28 +2968,10 @@
           <w:szCs w:val="24"/>
         </w:rPr>
       </w:pPr>
-      <w:r>
-        <w:rPr>
-          <w:rFonts w:ascii="Times Newer Roman" w:eastAsia="Times New Roman" w:hAnsi="Times Newer Roman" w:cs="Times New Roman"/>
-          <w:color w:val="000000"/>
-          <w:sz w:val="24"/>
-          <w:szCs w:val="24"/>
-        </w:rPr>
-        <w:t xml:space="preserve">The release of quantum computers available in the cloud could bring this technology to everyday users. To test if these new methods are suitable for cryptographic purposes, we will run them through the NIST Statistical Test Suite for Random and Pseudorandom Number Generators for Cryptographic Applications. If the numbers generated pass the </w:t>
-      </w:r>
-      <w:r>
-        <w:rPr>
-          <w:rFonts w:ascii="Times Newer Roman" w:eastAsia="Times New Roman" w:hAnsi="Times Newer Roman" w:cs="Times New Roman"/>
-          <w:color w:val="000000"/>
-          <w:sz w:val="24"/>
-          <w:szCs w:val="24"/>
-        </w:rPr>
-        <w:lastRenderedPageBreak/>
-        <w:t>tests in the suite, we deem the technique ready for widespread application and allow for the adoption of quantum RNG on a universal basis making random number generation one of the first real world applications of quantum computers.</w:t>
-      </w:r>
-    </w:p>
-    <w:p>
-      <w:pPr>
+    </w:p>
+    <w:p>
+      <w:pPr>
+        <w:widowControl w:val="0"/>
         <w:spacing w:after="240" w:line="480" w:lineRule="auto"/>
         <w:ind w:firstLine="720"/>
         <w:rPr>
@@ -2853,27 +2988,8 @@
           <w:sz w:val="24"/>
           <w:szCs w:val="24"/>
         </w:rPr>
-        <w:t>Other attempts at creating cryptographically secure random numbers with quantum computers have failed due to noise skewing the output, or lack of sample size. See prior works in section IX for more details. Now with the release of D-Wave's 5000 qubit quantum computer, we hope to overcome these obstacles.</w:t>
-      </w:r>
-    </w:p>
-    <w:p>
-      <w:pPr>
-        <w:spacing w:after="240" w:line="480" w:lineRule="auto"/>
-        <w:rPr>
-          <w:rFonts w:ascii="Times Newer Roman" w:eastAsia="Times New Roman" w:hAnsi="Times Newer Roman" w:cs="Times New Roman"/>
-          <w:color w:val="000000"/>
-          <w:sz w:val="24"/>
-          <w:szCs w:val="24"/>
-        </w:rPr>
-      </w:pPr>
-      <w:r>
-        <w:rPr>
-          <w:rFonts w:ascii="Times Newer Roman" w:eastAsia="Times New Roman" w:hAnsi="Times Newer Roman" w:cs="Times New Roman"/>
-          <w:color w:val="000000"/>
-          <w:sz w:val="24"/>
-          <w:szCs w:val="24"/>
-        </w:rPr>
-        <w:t>Prior Works</w:t>
+        <w:lastRenderedPageBreak/>
+        <w:t>The release of quantum computers available in the cloud could bring this technology to everyday users. To test if these new methods are suitable for cryptographic purposes, we will run them through the NIST Statistical Test Suite for Random and Pseudorandom Number Generators for Cryptographic Applications. If the numbers generated pass the tests in the suite, we deem the technique ready for widespread application and allow for the adoption of quantum RNG on a universal basis making random number generation one of the first real world applications of quantum computers.</w:t>
       </w:r>
     </w:p>
     <w:p>
@@ -2894,9 +3010,8 @@
           <w:sz w:val="24"/>
           <w:szCs w:val="24"/>
         </w:rPr>
-        <w:t xml:space="preserve">Implications of Quantum Superposition in Cryptography: A True Random Number Generation Algorithm by Dhananjay S. Deshpande, Aman Kumar </w:t>
-      </w:r>
-      <w:proofErr w:type="spellStart"/>
+        <w:t xml:space="preserve">Other attempts at creating cryptographically secure random numbers with quantum computers have failed due to noise skewing the output, or lack of sample size. See prior works in section IX for more details. Now with the release of </w:t>
+      </w:r>
       <w:r>
         <w:rPr>
           <w:rFonts w:ascii="Times Newer Roman" w:eastAsia="Times New Roman" w:hAnsi="Times Newer Roman" w:cs="Times New Roman"/>
@@ -2904,9 +3019,8 @@
           <w:sz w:val="24"/>
           <w:szCs w:val="24"/>
         </w:rPr>
-        <w:t>Nirala</w:t>
-      </w:r>
-      <w:proofErr w:type="spellEnd"/>
+        <w:t>Righetti’s</w:t>
+      </w:r>
       <w:r>
         <w:rPr>
           <w:rFonts w:ascii="Times Newer Roman" w:eastAsia="Times New Roman" w:hAnsi="Times Newer Roman" w:cs="Times New Roman"/>
@@ -2914,27 +3028,7 @@
           <w:sz w:val="24"/>
           <w:szCs w:val="24"/>
         </w:rPr>
-        <w:t xml:space="preserve">, and Ayodeji Olalekan </w:t>
-      </w:r>
-      <w:proofErr w:type="spellStart"/>
-      <w:r>
-        <w:rPr>
-          <w:rFonts w:ascii="Times Newer Roman" w:eastAsia="Times New Roman" w:hAnsi="Times Newer Roman" w:cs="Times New Roman"/>
-          <w:color w:val="000000"/>
-          <w:sz w:val="24"/>
-          <w:szCs w:val="24"/>
-        </w:rPr>
-        <w:t>Salau</w:t>
-      </w:r>
-      <w:proofErr w:type="spellEnd"/>
-      <w:r>
-        <w:rPr>
-          <w:rFonts w:ascii="Times Newer Roman" w:eastAsia="Times New Roman" w:hAnsi="Times Newer Roman" w:cs="Times New Roman"/>
-          <w:color w:val="000000"/>
-          <w:sz w:val="24"/>
-          <w:szCs w:val="24"/>
-        </w:rPr>
-        <w:t xml:space="preserve"> (Deshpande et al., 2020, p. 421): Used QUISKET to create a QRNG on IBM’s cloud quantum computer, IBM-Q experience. Paper also explains the physical and mathematical aspects of superposition and RNG. The paper shows in theory that RNG for cryptography is possible on quantum computers. The paper utilizes the same algorithm as proposed in this thesis for RNG by applying the Hadamard gate on a qubit. However, the paper does not run statistical testing on the output and the IBM-Q computer was a 15 qubit system, limiting their output.</w:t>
+        <w:t xml:space="preserve"> quantum computer, we hope to overcome these obstacles.</w:t>
       </w:r>
     </w:p>
     <w:p>
@@ -2948,247 +3042,17 @@
           <w:szCs w:val="24"/>
         </w:rPr>
       </w:pPr>
-      <w:r>
+    </w:p>
+    <w:p>
+      <w:pPr>
+        <w:spacing w:after="0" w:line="480" w:lineRule="auto"/>
         <w:rPr>
           <w:rFonts w:ascii="Times Newer Roman" w:eastAsia="Times New Roman" w:hAnsi="Times Newer Roman" w:cs="Times New Roman"/>
           <w:color w:val="000000"/>
           <w:sz w:val="24"/>
           <w:szCs w:val="24"/>
         </w:rPr>
-        <w:t xml:space="preserve">Quantum Random Number Generation with the Superconducting Quantum Computer IBM 20Q Tokyo by </w:t>
-      </w:r>
-      <w:proofErr w:type="spellStart"/>
-      <w:r>
-        <w:rPr>
-          <w:rFonts w:ascii="Times Newer Roman" w:eastAsia="Times New Roman" w:hAnsi="Times Newer Roman" w:cs="Times New Roman"/>
-          <w:color w:val="000000"/>
-          <w:sz w:val="24"/>
-          <w:szCs w:val="24"/>
-        </w:rPr>
-        <w:t>Kentaro</w:t>
-      </w:r>
-      <w:proofErr w:type="spellEnd"/>
-      <w:r>
-        <w:rPr>
-          <w:rFonts w:ascii="Times Newer Roman" w:eastAsia="Times New Roman" w:hAnsi="Times Newer Roman" w:cs="Times New Roman"/>
-          <w:color w:val="000000"/>
-          <w:sz w:val="24"/>
-          <w:szCs w:val="24"/>
-        </w:rPr>
-        <w:t xml:space="preserve"> Tamura and Yutaka </w:t>
-      </w:r>
-      <w:proofErr w:type="spellStart"/>
-      <w:r>
-        <w:rPr>
-          <w:rFonts w:ascii="Times Newer Roman" w:eastAsia="Times New Roman" w:hAnsi="Times Newer Roman" w:cs="Times New Roman"/>
-          <w:color w:val="000000"/>
-          <w:sz w:val="24"/>
-          <w:szCs w:val="24"/>
-        </w:rPr>
-        <w:t>Shikano</w:t>
-      </w:r>
-      <w:proofErr w:type="spellEnd"/>
-      <w:r>
-        <w:rPr>
-          <w:rFonts w:ascii="Times Newer Roman" w:eastAsia="Times New Roman" w:hAnsi="Times Newer Roman" w:cs="Times New Roman"/>
-          <w:color w:val="000000"/>
-          <w:sz w:val="24"/>
-          <w:szCs w:val="24"/>
-        </w:rPr>
-        <w:t xml:space="preserve"> (Tamura et al., 2020): Utilizes the IBM 20Q Tokyo for QRNG with Hadamard initialization then runs the NIST tests to analyze the output, an identical approach to this thesis proposal. Using the 20 qubit </w:t>
-      </w:r>
-      <w:r>
-        <w:rPr>
-          <w:rFonts w:ascii="Times Newer Roman" w:eastAsia="Times New Roman" w:hAnsi="Times Newer Roman" w:cs="Times New Roman"/>
-          <w:color w:val="000000"/>
-          <w:sz w:val="24"/>
-          <w:szCs w:val="24"/>
-        </w:rPr>
-        <w:lastRenderedPageBreak/>
-        <w:t>quantum computer they obtained a sample length of 43,560 bits. Their statistical analysis showed that the sample was biased and correlated. They observed that their sample was not uniform and failed at least 4 of the NIST Test Suite’s tests; however, they only applied the first 6 of 15 tests to the sample. They also revealed that passing the tests required both the von Neumann and Samuelson randomness extractors, though the effectiveness of this method is unclear. The primary limitation of this study was a limited sample size which we can overcome with quantum computers realizing more qubits for computation.</w:t>
-      </w:r>
-    </w:p>
-    <w:p>
-      <w:pPr>
-        <w:spacing w:after="240" w:line="480" w:lineRule="auto"/>
-        <w:ind w:firstLine="720"/>
-        <w:rPr>
-          <w:rFonts w:ascii="Times Newer Roman" w:eastAsia="Times New Roman" w:hAnsi="Times Newer Roman" w:cs="Times New Roman"/>
-          <w:color w:val="000000"/>
-          <w:sz w:val="24"/>
-          <w:szCs w:val="24"/>
-        </w:rPr>
-      </w:pPr>
-      <w:r>
-        <w:rPr>
-          <w:rFonts w:ascii="Times Newer Roman" w:eastAsia="Times New Roman" w:hAnsi="Times Newer Roman" w:cs="Times New Roman"/>
-          <w:color w:val="000000"/>
-          <w:sz w:val="24"/>
-          <w:szCs w:val="24"/>
-        </w:rPr>
-        <w:t xml:space="preserve">True Random Number Generator using Superconducting Qubits by Abdullah Ash-Saki, </w:t>
-      </w:r>
-      <w:proofErr w:type="spellStart"/>
-      <w:r>
-        <w:rPr>
-          <w:rFonts w:ascii="Times Newer Roman" w:eastAsia="Times New Roman" w:hAnsi="Times Newer Roman" w:cs="Times New Roman"/>
-          <w:color w:val="000000"/>
-          <w:sz w:val="24"/>
-          <w:szCs w:val="24"/>
-        </w:rPr>
-        <w:t>Mahabubul</w:t>
-      </w:r>
-      <w:proofErr w:type="spellEnd"/>
-      <w:r>
-        <w:rPr>
-          <w:rFonts w:ascii="Times Newer Roman" w:eastAsia="Times New Roman" w:hAnsi="Times Newer Roman" w:cs="Times New Roman"/>
-          <w:color w:val="000000"/>
-          <w:sz w:val="24"/>
-          <w:szCs w:val="24"/>
-        </w:rPr>
-        <w:t xml:space="preserve"> </w:t>
-      </w:r>
-      <w:proofErr w:type="spellStart"/>
-      <w:r>
-        <w:rPr>
-          <w:rFonts w:ascii="Times Newer Roman" w:eastAsia="Times New Roman" w:hAnsi="Times Newer Roman" w:cs="Times New Roman"/>
-          <w:color w:val="000000"/>
-          <w:sz w:val="24"/>
-          <w:szCs w:val="24"/>
-        </w:rPr>
-        <w:t>Alam</w:t>
-      </w:r>
-      <w:proofErr w:type="spellEnd"/>
-      <w:r>
-        <w:rPr>
-          <w:rFonts w:ascii="Times Newer Roman" w:eastAsia="Times New Roman" w:hAnsi="Times Newer Roman" w:cs="Times New Roman"/>
-          <w:color w:val="000000"/>
-          <w:sz w:val="24"/>
-          <w:szCs w:val="24"/>
-        </w:rPr>
-        <w:t>, and Swaroop Ghosh (Ash-Saki et al., 2019). Generated random numbers using superconducting qubits from IBM. Ran statistical testing on the samples, which failed, then gave detailed analysis. Their experiments showed a deviation of 35% from ideal 1/0 ratio due to noise. They also propose techniques to improve the 1/0 ratio and pass the NIST statistical tests.</w:t>
-      </w:r>
-    </w:p>
-    <w:p>
-      <w:pPr>
-        <w:spacing w:after="0" w:line="480" w:lineRule="auto"/>
-        <w:ind w:firstLine="720"/>
-        <w:rPr>
-          <w:rFonts w:ascii="Times Newer Roman" w:eastAsia="Times New Roman" w:hAnsi="Times Newer Roman" w:cs="Times New Roman"/>
-          <w:color w:val="000000"/>
-          <w:sz w:val="24"/>
-          <w:szCs w:val="24"/>
-        </w:rPr>
-      </w:pPr>
-      <w:r>
-        <w:rPr>
-          <w:rFonts w:ascii="Times Newer Roman" w:eastAsia="Times New Roman" w:hAnsi="Times Newer Roman" w:cs="Times New Roman"/>
-          <w:color w:val="000000"/>
-          <w:sz w:val="24"/>
-          <w:szCs w:val="24"/>
-        </w:rPr>
-        <w:t xml:space="preserve">Quantum Random Number Generation by Ma, </w:t>
-      </w:r>
-      <w:proofErr w:type="spellStart"/>
-      <w:r>
-        <w:rPr>
-          <w:rFonts w:ascii="Times Newer Roman" w:eastAsia="Times New Roman" w:hAnsi="Times Newer Roman" w:cs="Times New Roman"/>
-          <w:color w:val="000000"/>
-          <w:sz w:val="24"/>
-          <w:szCs w:val="24"/>
-        </w:rPr>
-        <w:t>Xiongfeng</w:t>
-      </w:r>
-      <w:proofErr w:type="spellEnd"/>
-      <w:r>
-        <w:rPr>
-          <w:rFonts w:ascii="Times Newer Roman" w:eastAsia="Times New Roman" w:hAnsi="Times Newer Roman" w:cs="Times New Roman"/>
-          <w:color w:val="000000"/>
-          <w:sz w:val="24"/>
-          <w:szCs w:val="24"/>
-        </w:rPr>
-        <w:t>, Xiao yuan, Zhu Cao, Bing Qu, and Zhen Zhang (Ma et al., 2016): Details general approaches to creating QRNGs incorporating aspects such as trustworthiness and random number generation speed.</w:t>
-      </w:r>
-    </w:p>
-    <w:p>
-      <w:pPr>
-        <w:rPr>
-          <w:rFonts w:ascii="Times Newer Roman" w:eastAsia="Times New Roman" w:hAnsi="Times Newer Roman" w:cs="Times New Roman"/>
-          <w:color w:val="000000"/>
-          <w:sz w:val="24"/>
-          <w:szCs w:val="24"/>
-        </w:rPr>
-      </w:pPr>
-      <w:r>
-        <w:rPr>
-          <w:rFonts w:ascii="Times Newer Roman" w:eastAsia="Times New Roman" w:hAnsi="Times Newer Roman" w:cs="Times New Roman"/>
-          <w:color w:val="000000"/>
-          <w:sz w:val="24"/>
-          <w:szCs w:val="24"/>
-        </w:rPr>
-        <w:br w:type="page"/>
-      </w:r>
-    </w:p>
-    <w:p>
-      <w:pPr>
-        <w:spacing w:after="0" w:line="480" w:lineRule="auto"/>
-        <w:rPr>
-          <w:rFonts w:ascii="Times Newer Roman" w:eastAsia="Times New Roman" w:hAnsi="Times Newer Roman" w:cs="Times New Roman"/>
-          <w:color w:val="000000"/>
-          <w:sz w:val="24"/>
-          <w:szCs w:val="24"/>
-        </w:rPr>
-      </w:pPr>
-      <w:r>
-        <w:rPr>
-          <w:rFonts w:ascii="Times Newer Roman" w:eastAsia="Times New Roman" w:hAnsi="Times Newer Roman" w:cs="Times New Roman"/>
-          <w:color w:val="000000"/>
-          <w:sz w:val="24"/>
-          <w:szCs w:val="24"/>
-        </w:rPr>
-        <w:lastRenderedPageBreak/>
-        <w:t>Chapter 1</w:t>
-      </w:r>
-    </w:p>
-    <w:p>
-      <w:pPr>
-        <w:spacing w:after="0" w:line="480" w:lineRule="auto"/>
-        <w:rPr>
-          <w:rFonts w:ascii="Times Newer Roman" w:eastAsia="Times New Roman" w:hAnsi="Times Newer Roman" w:cs="Times New Roman"/>
-          <w:color w:val="000000"/>
-          <w:sz w:val="24"/>
-          <w:szCs w:val="24"/>
-        </w:rPr>
-      </w:pPr>
-      <w:r>
-        <w:rPr>
-          <w:rFonts w:ascii="Times Newer Roman" w:eastAsia="Times New Roman" w:hAnsi="Times Newer Roman" w:cs="Times New Roman"/>
-          <w:color w:val="000000"/>
-          <w:sz w:val="24"/>
-          <w:szCs w:val="24"/>
-        </w:rPr>
-        <w:t>TODO problem statement</w:t>
-      </w:r>
-    </w:p>
-    <w:p>
-      <w:pPr>
-        <w:spacing w:after="0" w:line="480" w:lineRule="auto"/>
-        <w:rPr>
-          <w:rFonts w:ascii="Times Newer Roman" w:eastAsia="Times New Roman" w:hAnsi="Times Newer Roman" w:cs="Times New Roman"/>
-          <w:color w:val="000000"/>
-          <w:sz w:val="24"/>
-          <w:szCs w:val="24"/>
-        </w:rPr>
-      </w:pPr>
-      <w:r>
-        <w:rPr>
-          <w:rFonts w:ascii="Times Newer Roman" w:eastAsia="Times New Roman" w:hAnsi="Times Newer Roman" w:cs="Times New Roman"/>
-          <w:color w:val="000000"/>
-          <w:sz w:val="24"/>
-          <w:szCs w:val="24"/>
-        </w:rPr>
-        <w:t>TODO Purpose of study</w:t>
-      </w:r>
+      </w:pPr>
     </w:p>
     <w:p>
       <w:pPr>
@@ -3285,7 +3149,23 @@
           <w:sz w:val="24"/>
           <w:szCs w:val="24"/>
         </w:rPr>
-        <w:t>The random numbers will be generated inside of the quantum computer by measuring qubits after Hadamard initialization. Quantum computers encode information with qubits, basic units of quantum information. Using qubits we can utilize quantum properties such as entanglement and superposition. We are most interested in the property of superposition which puts the qubits into a probabilistic state. To put a qubit into superposition we operate on them with a Hadamard gate. This is commonly called Hadamard initialization. The Hadamard gate puts the qubit into equal superposition between the 0 state and the 1 state (</w:t>
+        <w:t xml:space="preserve">The random numbers will be generated inside of the quantum computer by measuring qubits after Hadamard initialization. Quantum computers encode information with qubits, basic units of quantum information. Using </w:t>
+      </w:r>
+      <w:r>
+        <w:rPr>
+          <w:rFonts w:ascii="Times Newer Roman" w:eastAsia="Times New Roman" w:hAnsi="Times Newer Roman" w:cs="Times New Roman"/>
+          <w:sz w:val="24"/>
+          <w:szCs w:val="24"/>
+        </w:rPr>
+        <w:t>qubits,</w:t>
+      </w:r>
+      <w:r>
+        <w:rPr>
+          <w:rFonts w:ascii="Times Newer Roman" w:eastAsia="Times New Roman" w:hAnsi="Times Newer Roman" w:cs="Times New Roman"/>
+          <w:sz w:val="24"/>
+          <w:szCs w:val="24"/>
+        </w:rPr>
+        <w:t xml:space="preserve"> we can utilize quantum properties such as entanglement and superposition. We are most interested in the property of superposition which puts the qubits into a probabilistic state. To put a qubit into superposition we operate on them with a Hadamard gate. This is commonly called Hadamard initialization. The Hadamard gate puts the qubit into equal superposition between the 0 state and the 1 state (</w:t>
       </w:r>
       <w:proofErr w:type="spellStart"/>
       <w:r>
@@ -3361,7 +3241,39 @@
           <w:sz w:val="24"/>
           <w:szCs w:val="24"/>
         </w:rPr>
-        <w:t xml:space="preserve">Each sequence will be stored as an ASCII sequence of 0s and 1s. We will store 1,000 sequences of 1,000,000 random bits to meet our criteria for significance level and testing </w:t>
+        <w:t>Each sequence will be stored as an ASCII sequence of 0s and 1s. We will store 1</w:t>
+      </w:r>
+      <w:r>
+        <w:rPr>
+          <w:rFonts w:ascii="Times Newer Roman" w:eastAsia="Times New Roman" w:hAnsi="Times Newer Roman" w:cs="Times New Roman"/>
+          <w:sz w:val="24"/>
+          <w:szCs w:val="24"/>
+        </w:rPr>
+        <w:t>00</w:t>
+      </w:r>
+      <w:r>
+        <w:rPr>
+          <w:rFonts w:ascii="Times Newer Roman" w:eastAsia="Times New Roman" w:hAnsi="Times Newer Roman" w:cs="Times New Roman"/>
+          <w:sz w:val="24"/>
+          <w:szCs w:val="24"/>
+        </w:rPr>
+        <w:t xml:space="preserve"> sequences of 1</w:t>
+      </w:r>
+      <w:r>
+        <w:rPr>
+          <w:rFonts w:ascii="Times Newer Roman" w:eastAsia="Times New Roman" w:hAnsi="Times Newer Roman" w:cs="Times New Roman"/>
+          <w:sz w:val="24"/>
+          <w:szCs w:val="24"/>
+        </w:rPr>
+        <w:t>0,000</w:t>
+      </w:r>
+      <w:r>
+        <w:rPr>
+          <w:rFonts w:ascii="Times Newer Roman" w:eastAsia="Times New Roman" w:hAnsi="Times Newer Roman" w:cs="Times New Roman"/>
+          <w:sz w:val="24"/>
+          <w:szCs w:val="24"/>
+        </w:rPr>
+        <w:t xml:space="preserve"> random bits to meet our criteria for significance level and testing </w:t>
       </w:r>
       <w:r>
         <w:rPr>
@@ -5227,6 +5139,7 @@
                 <w:szCs w:val="24"/>
               </w:rPr>
             </w:pPr>
+            <w:bookmarkStart w:id="13" w:name="_Hlk83577359"/>
             <w:r>
               <w:rPr>
                 <w:rFonts w:ascii="Times Newer Roman" w:eastAsia="Times New Roman" w:hAnsi="Times Newer Roman" w:cs="Times New Roman"/>
@@ -5652,7 +5565,40 @@
                 <w:sz w:val="24"/>
                 <w:szCs w:val="24"/>
               </w:rPr>
-              <w:t>TODO</w:t>
+              <w:t xml:space="preserve">For the default </w:t>
+            </w:r>
+            <w:r>
+              <w:rPr>
+                <w:rFonts w:ascii="Times Newer Roman" w:eastAsia="Times New Roman" w:hAnsi="Times Newer Roman" w:cs="Times New Roman"/>
+                <w:sz w:val="24"/>
+                <w:szCs w:val="24"/>
+              </w:rPr>
+              <w:t xml:space="preserve">setting </w:t>
+            </w:r>
+            <w:r>
+              <w:rPr>
+                <w:rFonts w:ascii="Times Newer Roman" w:eastAsia="Times New Roman" w:hAnsi="Times Newer Roman" w:cs="Times New Roman"/>
+                <w:sz w:val="24"/>
+                <w:szCs w:val="24"/>
+              </w:rPr>
+              <w:t xml:space="preserve">N=8 (number of independent blocks), </w:t>
+            </w:r>
+            <w:r>
+              <w:rPr>
+                <w:rFonts w:ascii="Times Newer Roman" w:eastAsia="Times New Roman" w:hAnsi="Times Newer Roman" w:cs="Times New Roman"/>
+                <w:sz w:val="24"/>
+                <w:szCs w:val="24"/>
+              </w:rPr>
+              <w:t xml:space="preserve">n=8M (M is block length). Since we cannot have a </w:t>
+            </w:r>
+            <w:r>
+              <w:rPr>
+                <w:rFonts w:ascii="Times Newer Roman" w:eastAsia="Times New Roman" w:hAnsi="Times Newer Roman" w:cs="Times New Roman"/>
+                <w:sz w:val="24"/>
+                <w:szCs w:val="24"/>
+              </w:rPr>
+              <w:lastRenderedPageBreak/>
+              <w:t>fractional number of bits as the block length, n must be at least 8</w:t>
             </w:r>
           </w:p>
         </w:tc>
@@ -5696,13 +5642,23 @@
                 <w:szCs w:val="24"/>
               </w:rPr>
             </w:pPr>
-            <w:r>
-              <w:rPr>
-                <w:rFonts w:ascii="Times Newer Roman" w:eastAsia="Times New Roman" w:hAnsi="Times Newer Roman" w:cs="Times New Roman"/>
-                <w:sz w:val="24"/>
-                <w:szCs w:val="24"/>
-              </w:rPr>
-              <w:t xml:space="preserve">TODO,,, I think 100? </w:t>
+            <w:proofErr w:type="gramStart"/>
+            <w:r>
+              <w:rPr>
+                <w:rFonts w:ascii="Times Newer Roman" w:eastAsia="Times New Roman" w:hAnsi="Times Newer Roman" w:cs="Times New Roman"/>
+                <w:sz w:val="24"/>
+                <w:szCs w:val="24"/>
+              </w:rPr>
+              <w:t>TODO,,,</w:t>
+            </w:r>
+            <w:proofErr w:type="gramEnd"/>
+            <w:r>
+              <w:rPr>
+                <w:rFonts w:ascii="Times Newer Roman" w:eastAsia="Times New Roman" w:hAnsi="Times Newer Roman" w:cs="Times New Roman"/>
+                <w:sz w:val="24"/>
+                <w:szCs w:val="24"/>
+              </w:rPr>
+              <w:t xml:space="preserve"> I think 100? </w:t>
             </w:r>
           </w:p>
         </w:tc>
@@ -5728,7 +5684,6 @@
                 <w:sz w:val="24"/>
                 <w:szCs w:val="24"/>
               </w:rPr>
-              <w:lastRenderedPageBreak/>
               <w:t>Maurer’s Universal Statistical Test</w:t>
             </w:r>
           </w:p>
@@ -5909,7 +5864,25 @@
                 <w:sz w:val="24"/>
                 <w:szCs w:val="24"/>
               </w:rPr>
-              <w:t>m &lt; floor(log</w:t>
+              <w:t xml:space="preserve">m &lt; </w:t>
+            </w:r>
+            <w:proofErr w:type="gramStart"/>
+            <w:r>
+              <w:rPr>
+                <w:rFonts w:ascii="Times Newer Roman" w:eastAsia="Times New Roman" w:hAnsi="Times Newer Roman" w:cs="Times New Roman"/>
+                <w:sz w:val="24"/>
+                <w:szCs w:val="24"/>
+              </w:rPr>
+              <w:t>floor(</w:t>
+            </w:r>
+            <w:proofErr w:type="gramEnd"/>
+            <w:r>
+              <w:rPr>
+                <w:rFonts w:ascii="Times Newer Roman" w:eastAsia="Times New Roman" w:hAnsi="Times Newer Roman" w:cs="Times New Roman"/>
+                <w:sz w:val="24"/>
+                <w:szCs w:val="24"/>
+              </w:rPr>
+              <w:t>log</w:t>
             </w:r>
             <w:r>
               <w:rPr>
@@ -6013,6 +5986,7 @@
               </w:rPr>
               <w:t>m &lt; </w:t>
             </w:r>
+            <w:proofErr w:type="gramStart"/>
             <w:r>
               <w:rPr>
                 <w:rFonts w:ascii="Times Newer Roman" w:eastAsia="Times New Roman" w:hAnsi="Times Newer Roman" w:cs="Times New Roman"/>
@@ -6021,6 +5995,7 @@
               </w:rPr>
               <w:t>floor(</w:t>
             </w:r>
+            <w:proofErr w:type="gramEnd"/>
             <w:r>
               <w:rPr>
                 <w:rFonts w:ascii="Times Newer Roman" w:eastAsia="Times New Roman" w:hAnsi="Times Newer Roman" w:cs="Times New Roman"/>
@@ -6250,6 +6225,7 @@
           </w:p>
         </w:tc>
       </w:tr>
+      <w:bookmarkEnd w:id="13"/>
     </w:tbl>
     <w:p>
       <w:pPr>
@@ -6371,16 +6347,8 @@
           <w:sz w:val="24"/>
           <w:szCs w:val="24"/>
         </w:rPr>
-        <w:t xml:space="preserve">The Rigetti Quantum Computer charges $0.30 per task and $0.00035 per shot. A shot is a single execution of the quantum circuit. We pay to execute a task, our quantum circuit, </w:t>
-      </w:r>
-      <w:r>
-        <w:rPr>
-          <w:rFonts w:ascii="Times Newer Roman" w:eastAsia="Times New Roman" w:hAnsi="Times Newer Roman" w:cs="Times New Roman"/>
-          <w:sz w:val="24"/>
-          <w:szCs w:val="24"/>
-        </w:rPr>
         <w:lastRenderedPageBreak/>
-        <w:t xml:space="preserve">then for repetitions of that task or shots. Since the task is only </w:t>
+        <w:t xml:space="preserve">The Rigetti Quantum Computer charges $0.30 per task and $0.00035 per shot. A shot is a single execution of the quantum circuit. We pay to execute a task, our quantum circuit, then for repetitions of that task or shots. Since the task is only </w:t>
       </w:r>
       <w:r>
         <w:rPr>
@@ -6474,13 +6442,23 @@
         </w:rPr>
         <w:t xml:space="preserve">As </w:t>
       </w:r>
-      <w:r>
-        <w:rPr>
-          <w:rFonts w:ascii="Times Newer Roman" w:eastAsia="Times New Roman" w:hAnsi="Times Newer Roman" w:cs="Times New Roman"/>
-          <w:sz w:val="24"/>
-          <w:szCs w:val="24"/>
-        </w:rPr>
-        <w:t xml:space="preserve">mentioned </w:t>
+      <w:proofErr w:type="gramStart"/>
+      <w:r>
+        <w:rPr>
+          <w:rFonts w:ascii="Times Newer Roman" w:eastAsia="Times New Roman" w:hAnsi="Times Newer Roman" w:cs="Times New Roman"/>
+          <w:sz w:val="24"/>
+          <w:szCs w:val="24"/>
+        </w:rPr>
+        <w:t>mentioned</w:t>
+      </w:r>
+      <w:proofErr w:type="gramEnd"/>
+      <w:r>
+        <w:rPr>
+          <w:rFonts w:ascii="Times Newer Roman" w:eastAsia="Times New Roman" w:hAnsi="Times Newer Roman" w:cs="Times New Roman"/>
+          <w:sz w:val="24"/>
+          <w:szCs w:val="24"/>
+        </w:rPr>
+        <w:t xml:space="preserve"> </w:t>
       </w:r>
       <w:r>
         <w:rPr>
@@ -6523,247 +6501,15 @@
           <w:sz w:val="24"/>
           <w:szCs w:val="24"/>
         </w:rPr>
-        <w:t>Testing Parameters</w:t>
-      </w:r>
-    </w:p>
-    <w:p>
-      <w:pPr>
-        <w:pStyle w:val="Normal1"/>
-        <w:spacing w:after="240" w:line="480" w:lineRule="auto"/>
-        <w:rPr>
-          <w:rFonts w:ascii="Times Newer Roman" w:eastAsia="Times New Roman" w:hAnsi="Times Newer Roman" w:cs="Times New Roman"/>
-          <w:sz w:val="24"/>
-          <w:szCs w:val="24"/>
-        </w:rPr>
-      </w:pPr>
-      <w:r>
-        <w:rPr>
-          <w:rFonts w:ascii="Times Newer Roman" w:eastAsia="Times New Roman" w:hAnsi="Times Newer Roman" w:cs="Times New Roman"/>
-          <w:sz w:val="24"/>
-          <w:szCs w:val="24"/>
-        </w:rPr>
-        <w:t>Table: Calculating Parameters</w:t>
-      </w:r>
-    </w:p>
-    <w:p>
-      <w:pPr>
-        <w:pStyle w:val="Normal1"/>
-        <w:spacing w:after="240" w:line="480" w:lineRule="auto"/>
-        <w:rPr>
-          <w:rFonts w:ascii="Times Newer Roman" w:eastAsia="Times New Roman" w:hAnsi="Times Newer Roman" w:cs="Times New Roman"/>
-          <w:sz w:val="24"/>
-          <w:szCs w:val="24"/>
-        </w:rPr>
-      </w:pPr>
-    </w:p>
-    <w:p>
-      <w:pPr>
-        <w:pStyle w:val="Normal1"/>
-        <w:spacing w:after="240" w:line="480" w:lineRule="auto"/>
-        <w:ind w:firstLine="720"/>
-        <w:rPr>
-          <w:rFonts w:ascii="Times Newer Roman" w:eastAsia="Times New Roman" w:hAnsi="Times Newer Roman" w:cs="Times New Roman"/>
-          <w:sz w:val="24"/>
-          <w:szCs w:val="24"/>
-        </w:rPr>
-      </w:pPr>
-      <w:r>
-        <w:rPr>
-          <w:rFonts w:ascii="Times Newer Roman" w:eastAsia="Times New Roman" w:hAnsi="Times Newer Roman" w:cs="Times New Roman"/>
-          <w:sz w:val="24"/>
-          <w:szCs w:val="24"/>
-        </w:rPr>
-        <w:t xml:space="preserve">The tests in 800-22 are formulated to test the null hypothesis, “the sequence is random”. The alternate hypothesis is that “the sequence is not random”. If every test accepts the null hypothesis, cloud quantum computers </w:t>
-      </w:r>
-      <w:r>
-        <w:rPr>
-          <w:rFonts w:ascii="Times Newer Roman" w:eastAsia="Times New Roman" w:hAnsi="Times Newer Roman" w:cs="Times New Roman"/>
-          <w:sz w:val="24"/>
-          <w:szCs w:val="24"/>
-        </w:rPr>
-        <w:t>can</w:t>
-      </w:r>
-      <w:r>
-        <w:rPr>
-          <w:rFonts w:ascii="Times Newer Roman" w:eastAsia="Times New Roman" w:hAnsi="Times Newer Roman" w:cs="Times New Roman"/>
-          <w:sz w:val="24"/>
-          <w:szCs w:val="24"/>
-        </w:rPr>
-        <w:t xml:space="preserve"> generate random numbers for cryptographic applications.</w:t>
-      </w:r>
-    </w:p>
-    <w:p>
-      <w:pPr>
-        <w:rPr>
-          <w:rFonts w:ascii="Times Newer Roman" w:eastAsia="Times New Roman" w:hAnsi="Times Newer Roman" w:cs="Times New Roman"/>
-          <w:color w:val="000000"/>
-          <w:sz w:val="24"/>
-          <w:szCs w:val="24"/>
-        </w:rPr>
-      </w:pPr>
-      <w:r>
-        <w:rPr>
-          <w:rFonts w:ascii="Times Newer Roman" w:eastAsia="Times New Roman" w:hAnsi="Times Newer Roman" w:cs="Times New Roman"/>
-          <w:sz w:val="24"/>
-          <w:szCs w:val="24"/>
-        </w:rPr>
-        <w:lastRenderedPageBreak/>
-        <w:br w:type="page"/>
-      </w:r>
-    </w:p>
-    <w:p>
-      <w:pPr>
-        <w:pStyle w:val="Normal1"/>
-        <w:spacing w:after="240" w:line="480" w:lineRule="auto"/>
-        <w:rPr>
-          <w:rFonts w:ascii="Times Newer Roman" w:eastAsia="Times New Roman" w:hAnsi="Times Newer Roman" w:cs="Times New Roman"/>
-          <w:sz w:val="24"/>
-          <w:szCs w:val="24"/>
-        </w:rPr>
-      </w:pPr>
-      <w:r>
-        <w:rPr>
-          <w:rFonts w:ascii="Times Newer Roman" w:eastAsia="Times New Roman" w:hAnsi="Times Newer Roman" w:cs="Times New Roman"/>
-          <w:sz w:val="24"/>
-          <w:szCs w:val="24"/>
-        </w:rPr>
-        <w:lastRenderedPageBreak/>
-        <w:t>Chapter IV: Findings and Discussion</w:t>
-      </w:r>
-    </w:p>
-    <w:p>
-      <w:pPr>
-        <w:pStyle w:val="Normal1"/>
-        <w:spacing w:after="240" w:line="480" w:lineRule="auto"/>
-        <w:ind w:firstLine="720"/>
-        <w:rPr>
-          <w:rFonts w:ascii="Times Newer Roman" w:eastAsia="Times New Roman" w:hAnsi="Times Newer Roman" w:cs="Times New Roman"/>
-          <w:sz w:val="24"/>
-          <w:szCs w:val="24"/>
-        </w:rPr>
-      </w:pPr>
-      <w:r>
-        <w:rPr>
-          <w:rFonts w:ascii="Times Newer Roman" w:eastAsia="Times New Roman" w:hAnsi="Times Newer Roman" w:cs="Times New Roman"/>
-          <w:sz w:val="24"/>
-          <w:szCs w:val="24"/>
-        </w:rPr>
-        <w:t xml:space="preserve">The minimum pass rate for each statistical test </w:t>
-      </w:r>
-      <w:r>
-        <w:rPr>
-          <w:rFonts w:ascii="Times Newer Roman" w:eastAsia="Times New Roman" w:hAnsi="Times Newer Roman" w:cs="Times New Roman"/>
-          <w:sz w:val="24"/>
-          <w:szCs w:val="24"/>
-        </w:rPr>
-        <w:t>except for</w:t>
-      </w:r>
-      <w:r>
-        <w:rPr>
-          <w:rFonts w:ascii="Times Newer Roman" w:eastAsia="Times New Roman" w:hAnsi="Times Newer Roman" w:cs="Times New Roman"/>
-          <w:sz w:val="24"/>
-          <w:szCs w:val="24"/>
-        </w:rPr>
-        <w:t xml:space="preserve"> the</w:t>
-      </w:r>
-      <w:r>
-        <w:rPr>
-          <w:rFonts w:ascii="Times Newer Roman" w:eastAsia="Times New Roman" w:hAnsi="Times Newer Roman" w:cs="Times New Roman"/>
-          <w:sz w:val="24"/>
-          <w:szCs w:val="24"/>
-        </w:rPr>
-        <w:t xml:space="preserve"> </w:t>
-      </w:r>
-      <w:r>
-        <w:rPr>
-          <w:rFonts w:ascii="Times Newer Roman" w:eastAsia="Times New Roman" w:hAnsi="Times Newer Roman" w:cs="Times New Roman"/>
-          <w:sz w:val="24"/>
-          <w:szCs w:val="24"/>
-        </w:rPr>
-        <w:t>random excursion (variant) test is approximately 96</w:t>
-      </w:r>
-      <w:r>
-        <w:rPr>
-          <w:rFonts w:ascii="Times Newer Roman" w:eastAsia="Times New Roman" w:hAnsi="Times Newer Roman" w:cs="Times New Roman"/>
-          <w:sz w:val="24"/>
-          <w:szCs w:val="24"/>
-        </w:rPr>
-        <w:t>.</w:t>
-      </w:r>
-      <w:r>
-        <w:rPr>
-          <w:rFonts w:ascii="Times Newer Roman" w:eastAsia="Times New Roman" w:hAnsi="Times Newer Roman" w:cs="Times New Roman"/>
-          <w:sz w:val="24"/>
-          <w:szCs w:val="24"/>
-        </w:rPr>
-        <w:t>0150</w:t>
-      </w:r>
-      <w:r>
-        <w:rPr>
-          <w:rFonts w:ascii="Times Newer Roman" w:eastAsia="Times New Roman" w:hAnsi="Times Newer Roman" w:cs="Times New Roman"/>
-          <w:sz w:val="24"/>
-          <w:szCs w:val="24"/>
-        </w:rPr>
-        <w:t>%</w:t>
-      </w:r>
-      <w:r>
-        <w:rPr>
-          <w:rFonts w:ascii="Times Newer Roman" w:eastAsia="Times New Roman" w:hAnsi="Times Newer Roman" w:cs="Times New Roman"/>
-          <w:sz w:val="24"/>
-          <w:szCs w:val="24"/>
-        </w:rPr>
-        <w:t xml:space="preserve"> for a</w:t>
-      </w:r>
-      <w:r>
-        <w:rPr>
-          <w:rFonts w:ascii="Times Newer Roman" w:eastAsia="Times New Roman" w:hAnsi="Times Newer Roman" w:cs="Times New Roman"/>
-          <w:sz w:val="24"/>
-          <w:szCs w:val="24"/>
-        </w:rPr>
-        <w:t xml:space="preserve"> </w:t>
-      </w:r>
-      <w:r>
-        <w:rPr>
-          <w:rFonts w:ascii="Times Newer Roman" w:eastAsia="Times New Roman" w:hAnsi="Times Newer Roman" w:cs="Times New Roman"/>
-          <w:sz w:val="24"/>
-          <w:szCs w:val="24"/>
-        </w:rPr>
-        <w:t xml:space="preserve">sample size </w:t>
-      </w:r>
-      <w:r>
-        <w:rPr>
-          <w:rFonts w:ascii="Times Newer Roman" w:eastAsia="Times New Roman" w:hAnsi="Times Newer Roman" w:cs="Times New Roman"/>
-          <w:sz w:val="24"/>
-          <w:szCs w:val="24"/>
-        </w:rPr>
-        <w:t>of</w:t>
-      </w:r>
-      <w:r>
-        <w:rPr>
-          <w:rFonts w:ascii="Times Newer Roman" w:eastAsia="Times New Roman" w:hAnsi="Times Newer Roman" w:cs="Times New Roman"/>
-          <w:sz w:val="24"/>
-          <w:szCs w:val="24"/>
-        </w:rPr>
-        <w:t xml:space="preserve"> 100 binary sequences.</w:t>
-      </w:r>
-    </w:p>
-    <w:p>
-      <w:pPr>
-        <w:pStyle w:val="Normal1"/>
-        <w:spacing w:after="240" w:line="480" w:lineRule="auto"/>
-        <w:rPr>
-          <w:rFonts w:ascii="Times Newer Roman" w:eastAsia="Times New Roman" w:hAnsi="Times Newer Roman" w:cs="Times New Roman"/>
-          <w:sz w:val="24"/>
-          <w:szCs w:val="24"/>
-        </w:rPr>
-      </w:pPr>
-      <w:r>
-        <w:rPr>
-          <w:rFonts w:ascii="Times Newer Roman" w:eastAsia="Times New Roman" w:hAnsi="Times Newer Roman" w:cs="Times New Roman"/>
-          <w:sz w:val="24"/>
-          <w:szCs w:val="24"/>
-        </w:rPr>
-        <w:t>Results Table</w:t>
+        <w:t xml:space="preserve">Testing Parameters </w:t>
+      </w:r>
+      <w:r>
+        <w:rPr>
+          <w:rFonts w:ascii="Times Newer Roman" w:eastAsia="Times New Roman" w:hAnsi="Times Newer Roman" w:cs="Times New Roman"/>
+          <w:sz w:val="24"/>
+          <w:szCs w:val="24"/>
+        </w:rPr>
+        <w:t>Full Calculations</w:t>
       </w:r>
     </w:p>
     <w:tbl>
@@ -6821,7 +6567,7 @@
                 <w:sz w:val="24"/>
                 <w:szCs w:val="24"/>
               </w:rPr>
-              <w:t>Proportion of Passing Sequences</w:t>
+              <w:t>Parameters</w:t>
             </w:r>
           </w:p>
         </w:tc>
@@ -6865,14 +6611,6 @@
                 <w:szCs w:val="24"/>
               </w:rPr>
             </w:pPr>
-            <w:r>
-              <w:rPr>
-                <w:rFonts w:ascii="Times Newer Roman" w:eastAsia="Times New Roman" w:hAnsi="Times Newer Roman" w:cs="Times New Roman"/>
-                <w:sz w:val="24"/>
-                <w:szCs w:val="24"/>
-              </w:rPr>
-              <w:t>49%*</w:t>
-            </w:r>
           </w:p>
         </w:tc>
       </w:tr>
@@ -6915,14 +6653,6 @@
                 <w:szCs w:val="24"/>
               </w:rPr>
             </w:pPr>
-            <w:r>
-              <w:rPr>
-                <w:rFonts w:ascii="Times Newer Roman" w:eastAsia="Times New Roman" w:hAnsi="Times Newer Roman" w:cs="Times New Roman"/>
-                <w:sz w:val="24"/>
-                <w:szCs w:val="24"/>
-              </w:rPr>
-              <w:t>89%*</w:t>
-            </w:r>
           </w:p>
         </w:tc>
       </w:tr>
@@ -6965,14 +6695,6 @@
                 <w:szCs w:val="24"/>
               </w:rPr>
             </w:pPr>
-            <w:r>
-              <w:rPr>
-                <w:rFonts w:ascii="Times Newer Roman" w:eastAsia="Times New Roman" w:hAnsi="Times Newer Roman" w:cs="Times New Roman"/>
-                <w:sz w:val="24"/>
-                <w:szCs w:val="24"/>
-              </w:rPr>
-              <w:t>96.25%</w:t>
-            </w:r>
           </w:p>
         </w:tc>
       </w:tr>
@@ -7015,14 +6737,6 @@
                 <w:szCs w:val="24"/>
               </w:rPr>
             </w:pPr>
-            <w:r>
-              <w:rPr>
-                <w:rFonts w:ascii="Times Newer Roman" w:eastAsia="Times New Roman" w:hAnsi="Times Newer Roman" w:cs="Times New Roman"/>
-                <w:sz w:val="24"/>
-                <w:szCs w:val="24"/>
-              </w:rPr>
-              <w:t>95%*</w:t>
-            </w:r>
           </w:p>
         </w:tc>
       </w:tr>
@@ -7047,6 +6761,7 @@
                 <w:sz w:val="24"/>
                 <w:szCs w:val="24"/>
               </w:rPr>
+              <w:lastRenderedPageBreak/>
               <w:t>Binary Matrix Rank Test</w:t>
             </w:r>
           </w:p>
@@ -7107,14 +6822,6 @@
                 <w:szCs w:val="24"/>
               </w:rPr>
             </w:pPr>
-            <w:r>
-              <w:rPr>
-                <w:rFonts w:ascii="Times Newer Roman" w:eastAsia="Times New Roman" w:hAnsi="Times Newer Roman" w:cs="Times New Roman"/>
-                <w:sz w:val="24"/>
-                <w:szCs w:val="24"/>
-              </w:rPr>
-              <w:t>92%*</w:t>
-            </w:r>
           </w:p>
         </w:tc>
       </w:tr>
@@ -7325,14 +7032,6 @@
                 <w:szCs w:val="24"/>
               </w:rPr>
             </w:pPr>
-            <w:r>
-              <w:rPr>
-                <w:rFonts w:ascii="Times Newer Roman" w:eastAsia="Times New Roman" w:hAnsi="Times Newer Roman" w:cs="Times New Roman"/>
-                <w:sz w:val="24"/>
-                <w:szCs w:val="24"/>
-              </w:rPr>
-              <w:t>99%</w:t>
-            </w:r>
           </w:p>
         </w:tc>
       </w:tr>
@@ -7375,14 +7074,6 @@
                 <w:szCs w:val="24"/>
               </w:rPr>
             </w:pPr>
-            <w:r>
-              <w:rPr>
-                <w:rFonts w:ascii="Times Newer Roman" w:eastAsia="Times New Roman" w:hAnsi="Times Newer Roman" w:cs="Times New Roman"/>
-                <w:sz w:val="24"/>
-                <w:szCs w:val="24"/>
-              </w:rPr>
-              <w:t>94%*</w:t>
-            </w:r>
           </w:p>
         </w:tc>
       </w:tr>
@@ -7425,14 +7116,6 @@
                 <w:szCs w:val="24"/>
               </w:rPr>
             </w:pPr>
-            <w:r>
-              <w:rPr>
-                <w:rFonts w:ascii="Times Newer Roman" w:eastAsia="Times New Roman" w:hAnsi="Times Newer Roman" w:cs="Times New Roman"/>
-                <w:sz w:val="24"/>
-                <w:szCs w:val="24"/>
-              </w:rPr>
-              <w:t>53%*</w:t>
-            </w:r>
           </w:p>
         </w:tc>
       </w:tr>
@@ -7531,46 +7214,6 @@
           <w:szCs w:val="24"/>
         </w:rPr>
       </w:pPr>
-      <w:r>
-        <w:rPr>
-          <w:rFonts w:ascii="Times Newer Roman" w:eastAsia="Times New Roman" w:hAnsi="Times Newer Roman" w:cs="Times New Roman"/>
-          <w:sz w:val="24"/>
-          <w:szCs w:val="24"/>
-        </w:rPr>
-        <w:t xml:space="preserve">*Failure, proportion under </w:t>
-      </w:r>
-      <w:r>
-        <w:rPr>
-          <w:rFonts w:ascii="Times Newer Roman" w:eastAsia="Times New Roman" w:hAnsi="Times Newer Roman" w:cs="Times New Roman"/>
-          <w:sz w:val="24"/>
-          <w:szCs w:val="24"/>
-        </w:rPr>
-        <w:t>96</w:t>
-      </w:r>
-      <w:r>
-        <w:rPr>
-          <w:rFonts w:ascii="Times Newer Roman" w:eastAsia="Times New Roman" w:hAnsi="Times Newer Roman" w:cs="Times New Roman"/>
-          <w:sz w:val="24"/>
-          <w:szCs w:val="24"/>
-        </w:rPr>
-        <w:t>.</w:t>
-      </w:r>
-      <w:r>
-        <w:rPr>
-          <w:rFonts w:ascii="Times Newer Roman" w:eastAsia="Times New Roman" w:hAnsi="Times Newer Roman" w:cs="Times New Roman"/>
-          <w:sz w:val="24"/>
-          <w:szCs w:val="24"/>
-        </w:rPr>
-        <w:t>0150</w:t>
-      </w:r>
-      <w:r>
-        <w:rPr>
-          <w:rFonts w:ascii="Times Newer Roman" w:eastAsia="Times New Roman" w:hAnsi="Times Newer Roman" w:cs="Times New Roman"/>
-          <w:sz w:val="24"/>
-          <w:szCs w:val="24"/>
-        </w:rPr>
-        <w:t>%</w:t>
-      </w:r>
     </w:p>
     <w:p>
       <w:pPr>
@@ -7588,9 +7231,709 @@
           <w:sz w:val="24"/>
           <w:szCs w:val="24"/>
         </w:rPr>
-        <w:t>Description of findings</w:t>
-      </w:r>
-    </w:p>
+        <w:t>Testing Parameters</w:t>
+      </w:r>
+      <w:r>
+        <w:rPr>
+          <w:rFonts w:ascii="Times Newer Roman" w:eastAsia="Times New Roman" w:hAnsi="Times Newer Roman" w:cs="Times New Roman"/>
+          <w:sz w:val="24"/>
+          <w:szCs w:val="24"/>
+        </w:rPr>
+        <w:t xml:space="preserve"> Quick Reference</w:t>
+      </w:r>
+    </w:p>
+    <w:tbl>
+      <w:tblPr>
+        <w:tblStyle w:val="TableGrid"/>
+        <w:tblW w:w="0" w:type="auto"/>
+        <w:tblLook w:val="04A0" w:firstRow="1" w:lastRow="0" w:firstColumn="1" w:lastColumn="0" w:noHBand="0" w:noVBand="1"/>
+      </w:tblPr>
+      <w:tblGrid>
+        <w:gridCol w:w="5035"/>
+        <w:gridCol w:w="4315"/>
+      </w:tblGrid>
+      <w:tr>
+        <w:tc>
+          <w:tcPr>
+            <w:tcW w:w="5035" w:type="dxa"/>
+          </w:tcPr>
+          <w:p>
+            <w:pPr>
+              <w:pStyle w:val="Normal1"/>
+              <w:spacing w:after="240" w:line="240" w:lineRule="auto"/>
+              <w:rPr>
+                <w:rFonts w:ascii="Times Newer Roman" w:eastAsia="Times New Roman" w:hAnsi="Times Newer Roman" w:cs="Times New Roman"/>
+                <w:sz w:val="24"/>
+                <w:szCs w:val="24"/>
+              </w:rPr>
+            </w:pPr>
+            <w:r>
+              <w:rPr>
+                <w:rFonts w:ascii="Times Newer Roman" w:eastAsia="Times New Roman" w:hAnsi="Times Newer Roman" w:cs="Times New Roman"/>
+                <w:sz w:val="24"/>
+                <w:szCs w:val="24"/>
+              </w:rPr>
+              <w:t>Test</w:t>
+            </w:r>
+          </w:p>
+        </w:tc>
+        <w:tc>
+          <w:tcPr>
+            <w:tcW w:w="4315" w:type="dxa"/>
+          </w:tcPr>
+          <w:p>
+            <w:pPr>
+              <w:pStyle w:val="Normal1"/>
+              <w:spacing w:after="240" w:line="240" w:lineRule="auto"/>
+              <w:rPr>
+                <w:rFonts w:ascii="Times Newer Roman" w:eastAsia="Times New Roman" w:hAnsi="Times Newer Roman" w:cs="Times New Roman"/>
+                <w:sz w:val="24"/>
+                <w:szCs w:val="24"/>
+              </w:rPr>
+            </w:pPr>
+            <w:r>
+              <w:rPr>
+                <w:rFonts w:ascii="Times Newer Roman" w:eastAsia="Times New Roman" w:hAnsi="Times Newer Roman" w:cs="Times New Roman"/>
+                <w:sz w:val="24"/>
+                <w:szCs w:val="24"/>
+              </w:rPr>
+              <w:t>Parameters</w:t>
+            </w:r>
+          </w:p>
+        </w:tc>
+      </w:tr>
+      <w:tr>
+        <w:tc>
+          <w:tcPr>
+            <w:tcW w:w="5035" w:type="dxa"/>
+          </w:tcPr>
+          <w:p>
+            <w:pPr>
+              <w:pStyle w:val="Normal1"/>
+              <w:spacing w:after="240" w:line="240" w:lineRule="auto"/>
+              <w:rPr>
+                <w:rFonts w:ascii="Times Newer Roman" w:eastAsia="Times New Roman" w:hAnsi="Times Newer Roman" w:cs="Times New Roman"/>
+                <w:sz w:val="24"/>
+                <w:szCs w:val="24"/>
+              </w:rPr>
+            </w:pPr>
+            <w:r>
+              <w:rPr>
+                <w:rFonts w:ascii="Times Newer Roman" w:eastAsia="Times New Roman" w:hAnsi="Times Newer Roman" w:cs="Times New Roman"/>
+                <w:sz w:val="24"/>
+                <w:szCs w:val="24"/>
+              </w:rPr>
+              <w:t>Frequency Test</w:t>
+            </w:r>
+          </w:p>
+        </w:tc>
+        <w:tc>
+          <w:tcPr>
+            <w:tcW w:w="4315" w:type="dxa"/>
+          </w:tcPr>
+          <w:p>
+            <w:pPr>
+              <w:pStyle w:val="Normal1"/>
+              <w:spacing w:after="240" w:line="240" w:lineRule="auto"/>
+              <w:rPr>
+                <w:rFonts w:ascii="Times Newer Roman" w:eastAsia="Times New Roman" w:hAnsi="Times Newer Roman" w:cs="Times New Roman"/>
+                <w:sz w:val="24"/>
+                <w:szCs w:val="24"/>
+              </w:rPr>
+            </w:pPr>
+          </w:p>
+        </w:tc>
+      </w:tr>
+      <w:tr>
+        <w:tc>
+          <w:tcPr>
+            <w:tcW w:w="5035" w:type="dxa"/>
+          </w:tcPr>
+          <w:p>
+            <w:pPr>
+              <w:pStyle w:val="Normal1"/>
+              <w:spacing w:after="240" w:line="240" w:lineRule="auto"/>
+              <w:rPr>
+                <w:rFonts w:ascii="Times Newer Roman" w:eastAsia="Times New Roman" w:hAnsi="Times Newer Roman" w:cs="Times New Roman"/>
+                <w:sz w:val="24"/>
+                <w:szCs w:val="24"/>
+              </w:rPr>
+            </w:pPr>
+            <w:r>
+              <w:rPr>
+                <w:rFonts w:ascii="Times Newer Roman" w:eastAsia="Times New Roman" w:hAnsi="Times Newer Roman" w:cs="Times New Roman"/>
+                <w:sz w:val="24"/>
+                <w:szCs w:val="24"/>
+              </w:rPr>
+              <w:t>Frequency Test within a Block</w:t>
+            </w:r>
+          </w:p>
+        </w:tc>
+        <w:tc>
+          <w:tcPr>
+            <w:tcW w:w="4315" w:type="dxa"/>
+          </w:tcPr>
+          <w:p>
+            <w:pPr>
+              <w:pStyle w:val="Normal1"/>
+              <w:spacing w:after="240" w:line="240" w:lineRule="auto"/>
+              <w:rPr>
+                <w:rFonts w:ascii="Times Newer Roman" w:eastAsia="Times New Roman" w:hAnsi="Times Newer Roman" w:cs="Times New Roman"/>
+                <w:sz w:val="24"/>
+                <w:szCs w:val="24"/>
+              </w:rPr>
+            </w:pPr>
+          </w:p>
+        </w:tc>
+      </w:tr>
+      <w:tr>
+        <w:tc>
+          <w:tcPr>
+            <w:tcW w:w="5035" w:type="dxa"/>
+          </w:tcPr>
+          <w:p>
+            <w:pPr>
+              <w:pStyle w:val="Normal1"/>
+              <w:spacing w:after="240" w:line="240" w:lineRule="auto"/>
+              <w:rPr>
+                <w:rFonts w:ascii="Times Newer Roman" w:eastAsia="Times New Roman" w:hAnsi="Times Newer Roman" w:cs="Times New Roman"/>
+                <w:sz w:val="24"/>
+                <w:szCs w:val="24"/>
+              </w:rPr>
+            </w:pPr>
+            <w:r>
+              <w:rPr>
+                <w:rFonts w:ascii="Times Newer Roman" w:eastAsia="Times New Roman" w:hAnsi="Times Newer Roman" w:cs="Times New Roman"/>
+                <w:sz w:val="24"/>
+                <w:szCs w:val="24"/>
+              </w:rPr>
+              <w:t>Runs Test</w:t>
+            </w:r>
+          </w:p>
+        </w:tc>
+        <w:tc>
+          <w:tcPr>
+            <w:tcW w:w="4315" w:type="dxa"/>
+          </w:tcPr>
+          <w:p>
+            <w:pPr>
+              <w:pStyle w:val="Normal1"/>
+              <w:spacing w:after="240" w:line="240" w:lineRule="auto"/>
+              <w:rPr>
+                <w:rFonts w:ascii="Times Newer Roman" w:eastAsia="Times New Roman" w:hAnsi="Times Newer Roman" w:cs="Times New Roman"/>
+                <w:sz w:val="24"/>
+                <w:szCs w:val="24"/>
+              </w:rPr>
+            </w:pPr>
+          </w:p>
+        </w:tc>
+      </w:tr>
+      <w:tr>
+        <w:tc>
+          <w:tcPr>
+            <w:tcW w:w="5035" w:type="dxa"/>
+          </w:tcPr>
+          <w:p>
+            <w:pPr>
+              <w:pStyle w:val="Normal1"/>
+              <w:spacing w:after="240" w:line="240" w:lineRule="auto"/>
+              <w:rPr>
+                <w:rFonts w:ascii="Times Newer Roman" w:eastAsia="Times New Roman" w:hAnsi="Times Newer Roman" w:cs="Times New Roman"/>
+                <w:sz w:val="24"/>
+                <w:szCs w:val="24"/>
+              </w:rPr>
+            </w:pPr>
+            <w:r>
+              <w:rPr>
+                <w:rFonts w:ascii="Times Newer Roman" w:eastAsia="Times New Roman" w:hAnsi="Times Newer Roman" w:cs="Times New Roman"/>
+                <w:sz w:val="24"/>
+                <w:szCs w:val="24"/>
+              </w:rPr>
+              <w:t>Test for the Longest Run of Ones in a Block</w:t>
+            </w:r>
+          </w:p>
+        </w:tc>
+        <w:tc>
+          <w:tcPr>
+            <w:tcW w:w="4315" w:type="dxa"/>
+          </w:tcPr>
+          <w:p>
+            <w:pPr>
+              <w:pStyle w:val="Normal1"/>
+              <w:spacing w:after="240" w:line="240" w:lineRule="auto"/>
+              <w:rPr>
+                <w:rFonts w:ascii="Times Newer Roman" w:eastAsia="Times New Roman" w:hAnsi="Times Newer Roman" w:cs="Times New Roman"/>
+                <w:sz w:val="24"/>
+                <w:szCs w:val="24"/>
+              </w:rPr>
+            </w:pPr>
+          </w:p>
+        </w:tc>
+      </w:tr>
+      <w:tr>
+        <w:tc>
+          <w:tcPr>
+            <w:tcW w:w="5035" w:type="dxa"/>
+          </w:tcPr>
+          <w:p>
+            <w:pPr>
+              <w:pStyle w:val="Normal1"/>
+              <w:spacing w:after="240" w:line="240" w:lineRule="auto"/>
+              <w:rPr>
+                <w:rFonts w:ascii="Times Newer Roman" w:eastAsia="Times New Roman" w:hAnsi="Times Newer Roman" w:cs="Times New Roman"/>
+                <w:sz w:val="24"/>
+                <w:szCs w:val="24"/>
+              </w:rPr>
+            </w:pPr>
+            <w:r>
+              <w:rPr>
+                <w:rFonts w:ascii="Times Newer Roman" w:eastAsia="Times New Roman" w:hAnsi="Times Newer Roman" w:cs="Times New Roman"/>
+                <w:sz w:val="24"/>
+                <w:szCs w:val="24"/>
+              </w:rPr>
+              <w:t>Binary Matrix Rank Test</w:t>
+            </w:r>
+          </w:p>
+        </w:tc>
+        <w:tc>
+          <w:tcPr>
+            <w:tcW w:w="4315" w:type="dxa"/>
+          </w:tcPr>
+          <w:p>
+            <w:pPr>
+              <w:pStyle w:val="Normal1"/>
+              <w:spacing w:after="240" w:line="240" w:lineRule="auto"/>
+              <w:rPr>
+                <w:rFonts w:ascii="Times Newer Roman" w:eastAsia="Times New Roman" w:hAnsi="Times Newer Roman" w:cs="Times New Roman"/>
+                <w:sz w:val="24"/>
+                <w:szCs w:val="24"/>
+              </w:rPr>
+            </w:pPr>
+          </w:p>
+        </w:tc>
+      </w:tr>
+      <w:tr>
+        <w:tc>
+          <w:tcPr>
+            <w:tcW w:w="5035" w:type="dxa"/>
+          </w:tcPr>
+          <w:p>
+            <w:pPr>
+              <w:pStyle w:val="Normal1"/>
+              <w:spacing w:after="240" w:line="240" w:lineRule="auto"/>
+              <w:rPr>
+                <w:rFonts w:ascii="Times Newer Roman" w:eastAsia="Times New Roman" w:hAnsi="Times Newer Roman" w:cs="Times New Roman"/>
+                <w:sz w:val="24"/>
+                <w:szCs w:val="24"/>
+              </w:rPr>
+            </w:pPr>
+            <w:r>
+              <w:rPr>
+                <w:rFonts w:ascii="Times Newer Roman" w:eastAsia="Times New Roman" w:hAnsi="Times Newer Roman" w:cs="Times New Roman"/>
+                <w:sz w:val="24"/>
+                <w:szCs w:val="24"/>
+              </w:rPr>
+              <w:t>Discrete Fourier Transform Test</w:t>
+            </w:r>
+          </w:p>
+        </w:tc>
+        <w:tc>
+          <w:tcPr>
+            <w:tcW w:w="4315" w:type="dxa"/>
+          </w:tcPr>
+          <w:p>
+            <w:pPr>
+              <w:pStyle w:val="Normal1"/>
+              <w:spacing w:after="240" w:line="240" w:lineRule="auto"/>
+              <w:rPr>
+                <w:rFonts w:ascii="Times Newer Roman" w:eastAsia="Times New Roman" w:hAnsi="Times Newer Roman" w:cs="Times New Roman"/>
+                <w:sz w:val="24"/>
+                <w:szCs w:val="24"/>
+              </w:rPr>
+            </w:pPr>
+          </w:p>
+        </w:tc>
+      </w:tr>
+      <w:tr>
+        <w:tc>
+          <w:tcPr>
+            <w:tcW w:w="5035" w:type="dxa"/>
+          </w:tcPr>
+          <w:p>
+            <w:pPr>
+              <w:pStyle w:val="Normal1"/>
+              <w:spacing w:after="240" w:line="240" w:lineRule="auto"/>
+              <w:rPr>
+                <w:rFonts w:ascii="Times Newer Roman" w:eastAsia="Times New Roman" w:hAnsi="Times Newer Roman" w:cs="Times New Roman"/>
+                <w:sz w:val="24"/>
+                <w:szCs w:val="24"/>
+              </w:rPr>
+            </w:pPr>
+            <w:r>
+              <w:rPr>
+                <w:rFonts w:ascii="Times Newer Roman" w:eastAsia="Times New Roman" w:hAnsi="Times Newer Roman" w:cs="Times New Roman"/>
+                <w:sz w:val="24"/>
+                <w:szCs w:val="24"/>
+              </w:rPr>
+              <w:t>Non-overlapping Template Matching Test</w:t>
+            </w:r>
+          </w:p>
+        </w:tc>
+        <w:tc>
+          <w:tcPr>
+            <w:tcW w:w="4315" w:type="dxa"/>
+          </w:tcPr>
+          <w:p>
+            <w:pPr>
+              <w:pStyle w:val="Normal1"/>
+              <w:spacing w:after="240" w:line="240" w:lineRule="auto"/>
+              <w:rPr>
+                <w:rFonts w:ascii="Times Newer Roman" w:eastAsia="Times New Roman" w:hAnsi="Times Newer Roman" w:cs="Times New Roman"/>
+                <w:sz w:val="24"/>
+                <w:szCs w:val="24"/>
+              </w:rPr>
+            </w:pPr>
+          </w:p>
+        </w:tc>
+      </w:tr>
+      <w:tr>
+        <w:tc>
+          <w:tcPr>
+            <w:tcW w:w="5035" w:type="dxa"/>
+          </w:tcPr>
+          <w:p>
+            <w:pPr>
+              <w:pStyle w:val="Normal1"/>
+              <w:spacing w:after="240" w:line="240" w:lineRule="auto"/>
+              <w:rPr>
+                <w:rFonts w:ascii="Times Newer Roman" w:eastAsia="Times New Roman" w:hAnsi="Times Newer Roman" w:cs="Times New Roman"/>
+                <w:sz w:val="24"/>
+                <w:szCs w:val="24"/>
+              </w:rPr>
+            </w:pPr>
+            <w:r>
+              <w:rPr>
+                <w:rFonts w:ascii="Times Newer Roman" w:eastAsia="Times New Roman" w:hAnsi="Times Newer Roman" w:cs="Times New Roman"/>
+                <w:sz w:val="24"/>
+                <w:szCs w:val="24"/>
+              </w:rPr>
+              <w:t>Overlapping Template Matching Test</w:t>
+            </w:r>
+          </w:p>
+        </w:tc>
+        <w:tc>
+          <w:tcPr>
+            <w:tcW w:w="4315" w:type="dxa"/>
+          </w:tcPr>
+          <w:p>
+            <w:pPr>
+              <w:pStyle w:val="Normal1"/>
+              <w:spacing w:after="240" w:line="240" w:lineRule="auto"/>
+              <w:rPr>
+                <w:rFonts w:ascii="Times Newer Roman" w:eastAsia="Times New Roman" w:hAnsi="Times Newer Roman" w:cs="Times New Roman"/>
+                <w:sz w:val="24"/>
+                <w:szCs w:val="24"/>
+              </w:rPr>
+            </w:pPr>
+          </w:p>
+        </w:tc>
+      </w:tr>
+      <w:tr>
+        <w:tc>
+          <w:tcPr>
+            <w:tcW w:w="5035" w:type="dxa"/>
+          </w:tcPr>
+          <w:p>
+            <w:pPr>
+              <w:pStyle w:val="Normal1"/>
+              <w:spacing w:after="240" w:line="240" w:lineRule="auto"/>
+              <w:rPr>
+                <w:rFonts w:ascii="Times Newer Roman" w:eastAsia="Times New Roman" w:hAnsi="Times Newer Roman" w:cs="Times New Roman"/>
+                <w:sz w:val="24"/>
+                <w:szCs w:val="24"/>
+              </w:rPr>
+            </w:pPr>
+            <w:r>
+              <w:rPr>
+                <w:rFonts w:ascii="Times Newer Roman" w:eastAsia="Times New Roman" w:hAnsi="Times Newer Roman" w:cs="Times New Roman"/>
+                <w:sz w:val="24"/>
+                <w:szCs w:val="24"/>
+              </w:rPr>
+              <w:t>Maurer’s Universal Statistical Test</w:t>
+            </w:r>
+          </w:p>
+        </w:tc>
+        <w:tc>
+          <w:tcPr>
+            <w:tcW w:w="4315" w:type="dxa"/>
+          </w:tcPr>
+          <w:p>
+            <w:pPr>
+              <w:pStyle w:val="Normal1"/>
+              <w:spacing w:after="240" w:line="240" w:lineRule="auto"/>
+              <w:rPr>
+                <w:rFonts w:ascii="Times Newer Roman" w:eastAsia="Times New Roman" w:hAnsi="Times Newer Roman" w:cs="Times New Roman"/>
+                <w:sz w:val="24"/>
+                <w:szCs w:val="24"/>
+              </w:rPr>
+            </w:pPr>
+          </w:p>
+        </w:tc>
+      </w:tr>
+      <w:tr>
+        <w:tc>
+          <w:tcPr>
+            <w:tcW w:w="5035" w:type="dxa"/>
+          </w:tcPr>
+          <w:p>
+            <w:pPr>
+              <w:pStyle w:val="Normal1"/>
+              <w:spacing w:after="240" w:line="240" w:lineRule="auto"/>
+              <w:rPr>
+                <w:rFonts w:ascii="Times Newer Roman" w:eastAsia="Times New Roman" w:hAnsi="Times Newer Roman" w:cs="Times New Roman"/>
+                <w:sz w:val="24"/>
+                <w:szCs w:val="24"/>
+              </w:rPr>
+            </w:pPr>
+            <w:r>
+              <w:rPr>
+                <w:rFonts w:ascii="Times Newer Roman" w:eastAsia="Times New Roman" w:hAnsi="Times Newer Roman" w:cs="Times New Roman"/>
+                <w:sz w:val="24"/>
+                <w:szCs w:val="24"/>
+              </w:rPr>
+              <w:lastRenderedPageBreak/>
+              <w:t>Linear Complexity Test</w:t>
+            </w:r>
+          </w:p>
+        </w:tc>
+        <w:tc>
+          <w:tcPr>
+            <w:tcW w:w="4315" w:type="dxa"/>
+          </w:tcPr>
+          <w:p>
+            <w:pPr>
+              <w:pStyle w:val="Normal1"/>
+              <w:spacing w:after="240" w:line="240" w:lineRule="auto"/>
+              <w:rPr>
+                <w:rFonts w:ascii="Times Newer Roman" w:eastAsia="Times New Roman" w:hAnsi="Times Newer Roman" w:cs="Times New Roman"/>
+                <w:sz w:val="24"/>
+                <w:szCs w:val="24"/>
+              </w:rPr>
+            </w:pPr>
+          </w:p>
+        </w:tc>
+      </w:tr>
+      <w:tr>
+        <w:tc>
+          <w:tcPr>
+            <w:tcW w:w="5035" w:type="dxa"/>
+          </w:tcPr>
+          <w:p>
+            <w:pPr>
+              <w:pStyle w:val="Normal1"/>
+              <w:spacing w:after="240" w:line="240" w:lineRule="auto"/>
+              <w:rPr>
+                <w:rFonts w:ascii="Times Newer Roman" w:eastAsia="Times New Roman" w:hAnsi="Times Newer Roman" w:cs="Times New Roman"/>
+                <w:sz w:val="24"/>
+                <w:szCs w:val="24"/>
+              </w:rPr>
+            </w:pPr>
+            <w:r>
+              <w:rPr>
+                <w:rFonts w:ascii="Times Newer Roman" w:eastAsia="Times New Roman" w:hAnsi="Times Newer Roman" w:cs="Times New Roman"/>
+                <w:sz w:val="24"/>
+                <w:szCs w:val="24"/>
+              </w:rPr>
+              <w:t>Serial Test</w:t>
+            </w:r>
+          </w:p>
+        </w:tc>
+        <w:tc>
+          <w:tcPr>
+            <w:tcW w:w="4315" w:type="dxa"/>
+          </w:tcPr>
+          <w:p>
+            <w:pPr>
+              <w:pStyle w:val="Normal1"/>
+              <w:spacing w:after="240" w:line="240" w:lineRule="auto"/>
+              <w:rPr>
+                <w:rFonts w:ascii="Times Newer Roman" w:eastAsia="Times New Roman" w:hAnsi="Times Newer Roman" w:cs="Times New Roman"/>
+                <w:sz w:val="24"/>
+                <w:szCs w:val="24"/>
+              </w:rPr>
+            </w:pPr>
+          </w:p>
+        </w:tc>
+      </w:tr>
+      <w:tr>
+        <w:tc>
+          <w:tcPr>
+            <w:tcW w:w="5035" w:type="dxa"/>
+          </w:tcPr>
+          <w:p>
+            <w:pPr>
+              <w:pStyle w:val="Normal1"/>
+              <w:spacing w:after="240" w:line="240" w:lineRule="auto"/>
+              <w:rPr>
+                <w:rFonts w:ascii="Times Newer Roman" w:eastAsia="Times New Roman" w:hAnsi="Times Newer Roman" w:cs="Times New Roman"/>
+                <w:sz w:val="24"/>
+                <w:szCs w:val="24"/>
+              </w:rPr>
+            </w:pPr>
+            <w:r>
+              <w:rPr>
+                <w:rFonts w:ascii="Times Newer Roman" w:eastAsia="Times New Roman" w:hAnsi="Times Newer Roman" w:cs="Times New Roman"/>
+                <w:sz w:val="24"/>
+                <w:szCs w:val="24"/>
+              </w:rPr>
+              <w:t>Approximate Entropy Test</w:t>
+            </w:r>
+          </w:p>
+        </w:tc>
+        <w:tc>
+          <w:tcPr>
+            <w:tcW w:w="4315" w:type="dxa"/>
+          </w:tcPr>
+          <w:p>
+            <w:pPr>
+              <w:pStyle w:val="Normal1"/>
+              <w:spacing w:after="240" w:line="240" w:lineRule="auto"/>
+              <w:rPr>
+                <w:rFonts w:ascii="Times Newer Roman" w:eastAsia="Times New Roman" w:hAnsi="Times Newer Roman" w:cs="Times New Roman"/>
+                <w:sz w:val="24"/>
+                <w:szCs w:val="24"/>
+              </w:rPr>
+            </w:pPr>
+          </w:p>
+        </w:tc>
+      </w:tr>
+      <w:tr>
+        <w:tc>
+          <w:tcPr>
+            <w:tcW w:w="5035" w:type="dxa"/>
+          </w:tcPr>
+          <w:p>
+            <w:pPr>
+              <w:pStyle w:val="Normal1"/>
+              <w:spacing w:after="240" w:line="240" w:lineRule="auto"/>
+              <w:rPr>
+                <w:rFonts w:ascii="Times Newer Roman" w:eastAsia="Times New Roman" w:hAnsi="Times Newer Roman" w:cs="Times New Roman"/>
+                <w:sz w:val="24"/>
+                <w:szCs w:val="24"/>
+              </w:rPr>
+            </w:pPr>
+            <w:r>
+              <w:rPr>
+                <w:rFonts w:ascii="Times Newer Roman" w:eastAsia="Times New Roman" w:hAnsi="Times Newer Roman" w:cs="Times New Roman"/>
+                <w:sz w:val="24"/>
+                <w:szCs w:val="24"/>
+              </w:rPr>
+              <w:t>Cumulative Sums Test</w:t>
+            </w:r>
+          </w:p>
+        </w:tc>
+        <w:tc>
+          <w:tcPr>
+            <w:tcW w:w="4315" w:type="dxa"/>
+          </w:tcPr>
+          <w:p>
+            <w:pPr>
+              <w:pStyle w:val="Normal1"/>
+              <w:spacing w:after="240" w:line="240" w:lineRule="auto"/>
+              <w:rPr>
+                <w:rFonts w:ascii="Times Newer Roman" w:eastAsia="Times New Roman" w:hAnsi="Times Newer Roman" w:cs="Times New Roman"/>
+                <w:sz w:val="24"/>
+                <w:szCs w:val="24"/>
+              </w:rPr>
+            </w:pPr>
+          </w:p>
+        </w:tc>
+      </w:tr>
+      <w:tr>
+        <w:tc>
+          <w:tcPr>
+            <w:tcW w:w="5035" w:type="dxa"/>
+          </w:tcPr>
+          <w:p>
+            <w:pPr>
+              <w:pStyle w:val="Normal1"/>
+              <w:spacing w:after="240" w:line="240" w:lineRule="auto"/>
+              <w:rPr>
+                <w:rFonts w:ascii="Times Newer Roman" w:eastAsia="Times New Roman" w:hAnsi="Times Newer Roman" w:cs="Times New Roman"/>
+                <w:sz w:val="24"/>
+                <w:szCs w:val="24"/>
+              </w:rPr>
+            </w:pPr>
+            <w:r>
+              <w:rPr>
+                <w:rFonts w:ascii="Times Newer Roman" w:eastAsia="Times New Roman" w:hAnsi="Times Newer Roman" w:cs="Times New Roman"/>
+                <w:sz w:val="24"/>
+                <w:szCs w:val="24"/>
+              </w:rPr>
+              <w:t>Random Excursions Test</w:t>
+            </w:r>
+          </w:p>
+        </w:tc>
+        <w:tc>
+          <w:tcPr>
+            <w:tcW w:w="4315" w:type="dxa"/>
+          </w:tcPr>
+          <w:p>
+            <w:pPr>
+              <w:pStyle w:val="Normal1"/>
+              <w:spacing w:after="240" w:line="240" w:lineRule="auto"/>
+              <w:rPr>
+                <w:rFonts w:ascii="Times Newer Roman" w:eastAsia="Times New Roman" w:hAnsi="Times Newer Roman" w:cs="Times New Roman"/>
+                <w:sz w:val="24"/>
+                <w:szCs w:val="24"/>
+              </w:rPr>
+            </w:pPr>
+          </w:p>
+        </w:tc>
+      </w:tr>
+      <w:tr>
+        <w:tc>
+          <w:tcPr>
+            <w:tcW w:w="5035" w:type="dxa"/>
+          </w:tcPr>
+          <w:p>
+            <w:pPr>
+              <w:pStyle w:val="Normal1"/>
+              <w:spacing w:after="240" w:line="240" w:lineRule="auto"/>
+              <w:rPr>
+                <w:rFonts w:ascii="Times Newer Roman" w:eastAsia="Times New Roman" w:hAnsi="Times Newer Roman" w:cs="Times New Roman"/>
+                <w:sz w:val="24"/>
+                <w:szCs w:val="24"/>
+              </w:rPr>
+            </w:pPr>
+            <w:r>
+              <w:rPr>
+                <w:rFonts w:ascii="Times Newer Roman" w:eastAsia="Times New Roman" w:hAnsi="Times Newer Roman" w:cs="Times New Roman"/>
+                <w:sz w:val="24"/>
+                <w:szCs w:val="24"/>
+              </w:rPr>
+              <w:t>Random Excursions Variant Test</w:t>
+            </w:r>
+          </w:p>
+        </w:tc>
+        <w:tc>
+          <w:tcPr>
+            <w:tcW w:w="4315" w:type="dxa"/>
+          </w:tcPr>
+          <w:p>
+            <w:pPr>
+              <w:pStyle w:val="Normal1"/>
+              <w:spacing w:after="240" w:line="240" w:lineRule="auto"/>
+              <w:rPr>
+                <w:rFonts w:ascii="Times Newer Roman" w:eastAsia="Times New Roman" w:hAnsi="Times Newer Roman" w:cs="Times New Roman"/>
+                <w:sz w:val="24"/>
+                <w:szCs w:val="24"/>
+              </w:rPr>
+            </w:pPr>
+          </w:p>
+        </w:tc>
+      </w:tr>
+    </w:tbl>
     <w:p>
       <w:pPr>
         <w:pStyle w:val="Normal1"/>
@@ -7601,6 +7944,71 @@
           <w:szCs w:val="24"/>
         </w:rPr>
       </w:pPr>
+    </w:p>
+    <w:p>
+      <w:pPr>
+        <w:pStyle w:val="Normal1"/>
+        <w:spacing w:after="240" w:line="480" w:lineRule="auto"/>
+        <w:ind w:firstLine="720"/>
+        <w:rPr>
+          <w:rFonts w:ascii="Times Newer Roman" w:eastAsia="Times New Roman" w:hAnsi="Times Newer Roman" w:cs="Times New Roman"/>
+          <w:sz w:val="24"/>
+          <w:szCs w:val="24"/>
+        </w:rPr>
+      </w:pPr>
+      <w:r>
+        <w:rPr>
+          <w:rFonts w:ascii="Times Newer Roman" w:eastAsia="Times New Roman" w:hAnsi="Times Newer Roman" w:cs="Times New Roman"/>
+          <w:sz w:val="24"/>
+          <w:szCs w:val="24"/>
+        </w:rPr>
+        <w:t xml:space="preserve">The tests in 800-22 are formulated to test the null hypothesis, “the sequence is random”. The alternate hypothesis is that “the sequence is not random”. If every test accepts the null hypothesis, cloud quantum computers </w:t>
+      </w:r>
+      <w:r>
+        <w:rPr>
+          <w:rFonts w:ascii="Times Newer Roman" w:eastAsia="Times New Roman" w:hAnsi="Times Newer Roman" w:cs="Times New Roman"/>
+          <w:sz w:val="24"/>
+          <w:szCs w:val="24"/>
+        </w:rPr>
+        <w:t>can</w:t>
+      </w:r>
+      <w:r>
+        <w:rPr>
+          <w:rFonts w:ascii="Times Newer Roman" w:eastAsia="Times New Roman" w:hAnsi="Times Newer Roman" w:cs="Times New Roman"/>
+          <w:sz w:val="24"/>
+          <w:szCs w:val="24"/>
+        </w:rPr>
+        <w:t xml:space="preserve"> generate random numbers for cryptographic applications.</w:t>
+      </w:r>
+    </w:p>
+    <w:p>
+      <w:pPr>
+        <w:rPr>
+          <w:rFonts w:ascii="Times Newer Roman" w:eastAsia="Times New Roman" w:hAnsi="Times Newer Roman" w:cs="Times New Roman"/>
+          <w:color w:val="000000"/>
+          <w:sz w:val="24"/>
+          <w:szCs w:val="24"/>
+        </w:rPr>
+      </w:pPr>
+      <w:r>
+        <w:rPr>
+          <w:rFonts w:ascii="Times Newer Roman" w:eastAsia="Times New Roman" w:hAnsi="Times Newer Roman" w:cs="Times New Roman"/>
+          <w:sz w:val="24"/>
+          <w:szCs w:val="24"/>
+        </w:rPr>
+        <w:br w:type="page"/>
+      </w:r>
+    </w:p>
+    <w:p>
+      <w:pPr>
+        <w:pStyle w:val="Normal1"/>
+        <w:spacing w:after="240" w:line="480" w:lineRule="auto"/>
+        <w:rPr>
+          <w:rFonts w:ascii="Times Newer Roman" w:eastAsia="Times New Roman" w:hAnsi="Times Newer Roman" w:cs="Times New Roman"/>
+          <w:sz w:val="24"/>
+          <w:szCs w:val="24"/>
+        </w:rPr>
+      </w:pPr>
       <w:r>
         <w:rPr>
           <w:rFonts w:ascii="Times Newer Roman" w:eastAsia="Times New Roman" w:hAnsi="Times Newer Roman" w:cs="Times New Roman"/>
@@ -7608,6 +8016,1337 @@
           <w:szCs w:val="24"/>
         </w:rPr>
         <w:lastRenderedPageBreak/>
+        <w:t>Chapter IV: Findings and Discussion</w:t>
+      </w:r>
+    </w:p>
+    <w:p>
+      <w:pPr>
+        <w:pStyle w:val="Normal1"/>
+        <w:spacing w:after="240" w:line="480" w:lineRule="auto"/>
+        <w:ind w:firstLine="720"/>
+        <w:rPr>
+          <w:rFonts w:ascii="Times Newer Roman" w:eastAsia="Times New Roman" w:hAnsi="Times Newer Roman" w:cs="Times New Roman"/>
+          <w:sz w:val="24"/>
+          <w:szCs w:val="24"/>
+        </w:rPr>
+      </w:pPr>
+      <w:r>
+        <w:rPr>
+          <w:rFonts w:ascii="Times Newer Roman" w:eastAsia="Times New Roman" w:hAnsi="Times Newer Roman" w:cs="Times New Roman"/>
+          <w:sz w:val="24"/>
+          <w:szCs w:val="24"/>
+        </w:rPr>
+        <w:t xml:space="preserve">The minimum pass rate for each statistical test </w:t>
+      </w:r>
+      <w:r>
+        <w:rPr>
+          <w:rFonts w:ascii="Times Newer Roman" w:eastAsia="Times New Roman" w:hAnsi="Times Newer Roman" w:cs="Times New Roman"/>
+          <w:sz w:val="24"/>
+          <w:szCs w:val="24"/>
+        </w:rPr>
+        <w:t xml:space="preserve">included here </w:t>
+      </w:r>
+      <w:r>
+        <w:rPr>
+          <w:rFonts w:ascii="Times Newer Roman" w:eastAsia="Times New Roman" w:hAnsi="Times Newer Roman" w:cs="Times New Roman"/>
+          <w:sz w:val="24"/>
+          <w:szCs w:val="24"/>
+        </w:rPr>
+        <w:t>is approximately 96</w:t>
+      </w:r>
+      <w:r>
+        <w:rPr>
+          <w:rFonts w:ascii="Times Newer Roman" w:eastAsia="Times New Roman" w:hAnsi="Times Newer Roman" w:cs="Times New Roman"/>
+          <w:sz w:val="24"/>
+          <w:szCs w:val="24"/>
+        </w:rPr>
+        <w:t>.</w:t>
+      </w:r>
+      <w:r>
+        <w:rPr>
+          <w:rFonts w:ascii="Times Newer Roman" w:eastAsia="Times New Roman" w:hAnsi="Times Newer Roman" w:cs="Times New Roman"/>
+          <w:sz w:val="24"/>
+          <w:szCs w:val="24"/>
+        </w:rPr>
+        <w:t>0150</w:t>
+      </w:r>
+      <w:r>
+        <w:rPr>
+          <w:rFonts w:ascii="Times Newer Roman" w:eastAsia="Times New Roman" w:hAnsi="Times Newer Roman" w:cs="Times New Roman"/>
+          <w:sz w:val="24"/>
+          <w:szCs w:val="24"/>
+        </w:rPr>
+        <w:t>%</w:t>
+      </w:r>
+      <w:r>
+        <w:rPr>
+          <w:rFonts w:ascii="Times Newer Roman" w:eastAsia="Times New Roman" w:hAnsi="Times Newer Roman" w:cs="Times New Roman"/>
+          <w:sz w:val="24"/>
+          <w:szCs w:val="24"/>
+        </w:rPr>
+        <w:t xml:space="preserve"> for a</w:t>
+      </w:r>
+      <w:r>
+        <w:rPr>
+          <w:rFonts w:ascii="Times Newer Roman" w:eastAsia="Times New Roman" w:hAnsi="Times Newer Roman" w:cs="Times New Roman"/>
+          <w:sz w:val="24"/>
+          <w:szCs w:val="24"/>
+        </w:rPr>
+        <w:t xml:space="preserve"> </w:t>
+      </w:r>
+      <w:r>
+        <w:rPr>
+          <w:rFonts w:ascii="Times Newer Roman" w:eastAsia="Times New Roman" w:hAnsi="Times Newer Roman" w:cs="Times New Roman"/>
+          <w:sz w:val="24"/>
+          <w:szCs w:val="24"/>
+        </w:rPr>
+        <w:t xml:space="preserve">sample size </w:t>
+      </w:r>
+      <w:r>
+        <w:rPr>
+          <w:rFonts w:ascii="Times Newer Roman" w:eastAsia="Times New Roman" w:hAnsi="Times Newer Roman" w:cs="Times New Roman"/>
+          <w:sz w:val="24"/>
+          <w:szCs w:val="24"/>
+        </w:rPr>
+        <w:t>of</w:t>
+      </w:r>
+      <w:r>
+        <w:rPr>
+          <w:rFonts w:ascii="Times Newer Roman" w:eastAsia="Times New Roman" w:hAnsi="Times Newer Roman" w:cs="Times New Roman"/>
+          <w:sz w:val="24"/>
+          <w:szCs w:val="24"/>
+        </w:rPr>
+        <w:t xml:space="preserve"> 100 binary sequences.</w:t>
+      </w:r>
+    </w:p>
+    <w:p>
+      <w:pPr>
+        <w:pStyle w:val="Normal1"/>
+        <w:spacing w:after="240" w:line="480" w:lineRule="auto"/>
+        <w:rPr>
+          <w:rFonts w:ascii="Times Newer Roman" w:eastAsia="Times New Roman" w:hAnsi="Times Newer Roman" w:cs="Times New Roman"/>
+          <w:sz w:val="24"/>
+          <w:szCs w:val="24"/>
+        </w:rPr>
+      </w:pPr>
+      <w:r>
+        <w:rPr>
+          <w:rFonts w:ascii="Times Newer Roman" w:eastAsia="Times New Roman" w:hAnsi="Times Newer Roman" w:cs="Times New Roman"/>
+          <w:sz w:val="24"/>
+          <w:szCs w:val="24"/>
+        </w:rPr>
+        <w:t>Results Table</w:t>
+      </w:r>
+    </w:p>
+    <w:tbl>
+      <w:tblPr>
+        <w:tblStyle w:val="TableGrid"/>
+        <w:tblW w:w="0" w:type="auto"/>
+        <w:tblLook w:val="04A0" w:firstRow="1" w:lastRow="0" w:firstColumn="1" w:lastColumn="0" w:noHBand="0" w:noVBand="1"/>
+      </w:tblPr>
+      <w:tblGrid>
+        <w:gridCol w:w="5035"/>
+        <w:gridCol w:w="4315"/>
+      </w:tblGrid>
+      <w:tr>
+        <w:tc>
+          <w:tcPr>
+            <w:tcW w:w="5035" w:type="dxa"/>
+          </w:tcPr>
+          <w:p>
+            <w:pPr>
+              <w:pStyle w:val="Normal1"/>
+              <w:spacing w:after="240" w:line="240" w:lineRule="auto"/>
+              <w:rPr>
+                <w:rFonts w:ascii="Times Newer Roman" w:eastAsia="Times New Roman" w:hAnsi="Times Newer Roman" w:cs="Times New Roman"/>
+                <w:sz w:val="24"/>
+                <w:szCs w:val="24"/>
+              </w:rPr>
+            </w:pPr>
+            <w:r>
+              <w:rPr>
+                <w:rFonts w:ascii="Times Newer Roman" w:eastAsia="Times New Roman" w:hAnsi="Times Newer Roman" w:cs="Times New Roman"/>
+                <w:sz w:val="24"/>
+                <w:szCs w:val="24"/>
+              </w:rPr>
+              <w:t>Test</w:t>
+            </w:r>
+          </w:p>
+        </w:tc>
+        <w:tc>
+          <w:tcPr>
+            <w:tcW w:w="4315" w:type="dxa"/>
+          </w:tcPr>
+          <w:p>
+            <w:pPr>
+              <w:pStyle w:val="Normal1"/>
+              <w:spacing w:after="240" w:line="240" w:lineRule="auto"/>
+              <w:rPr>
+                <w:rFonts w:ascii="Times Newer Roman" w:eastAsia="Times New Roman" w:hAnsi="Times Newer Roman" w:cs="Times New Roman"/>
+                <w:sz w:val="24"/>
+                <w:szCs w:val="24"/>
+              </w:rPr>
+            </w:pPr>
+            <w:r>
+              <w:rPr>
+                <w:rFonts w:ascii="Times Newer Roman" w:eastAsia="Times New Roman" w:hAnsi="Times Newer Roman" w:cs="Times New Roman"/>
+                <w:sz w:val="24"/>
+                <w:szCs w:val="24"/>
+              </w:rPr>
+              <w:t>Proportion of Passing Sequences</w:t>
+            </w:r>
+          </w:p>
+        </w:tc>
+      </w:tr>
+      <w:tr>
+        <w:tc>
+          <w:tcPr>
+            <w:tcW w:w="5035" w:type="dxa"/>
+          </w:tcPr>
+          <w:p>
+            <w:pPr>
+              <w:pStyle w:val="Normal1"/>
+              <w:spacing w:after="240" w:line="240" w:lineRule="auto"/>
+              <w:rPr>
+                <w:rFonts w:ascii="Times Newer Roman" w:eastAsia="Times New Roman" w:hAnsi="Times Newer Roman" w:cs="Times New Roman"/>
+                <w:sz w:val="24"/>
+                <w:szCs w:val="24"/>
+              </w:rPr>
+            </w:pPr>
+            <w:r>
+              <w:rPr>
+                <w:rFonts w:ascii="Times Newer Roman" w:eastAsia="Times New Roman" w:hAnsi="Times Newer Roman" w:cs="Times New Roman"/>
+                <w:sz w:val="24"/>
+                <w:szCs w:val="24"/>
+              </w:rPr>
+              <w:t>Frequency Test</w:t>
+            </w:r>
+          </w:p>
+        </w:tc>
+        <w:tc>
+          <w:tcPr>
+            <w:tcW w:w="4315" w:type="dxa"/>
+          </w:tcPr>
+          <w:p>
+            <w:pPr>
+              <w:pStyle w:val="Normal1"/>
+              <w:spacing w:after="240" w:line="240" w:lineRule="auto"/>
+              <w:rPr>
+                <w:rFonts w:ascii="Times Newer Roman" w:eastAsia="Times New Roman" w:hAnsi="Times Newer Roman" w:cs="Times New Roman"/>
+                <w:sz w:val="24"/>
+                <w:szCs w:val="24"/>
+              </w:rPr>
+            </w:pPr>
+            <w:r>
+              <w:rPr>
+                <w:rFonts w:ascii="Times Newer Roman" w:eastAsia="Times New Roman" w:hAnsi="Times Newer Roman" w:cs="Times New Roman"/>
+                <w:sz w:val="24"/>
+                <w:szCs w:val="24"/>
+              </w:rPr>
+              <w:t>49%*</w:t>
+            </w:r>
+          </w:p>
+        </w:tc>
+      </w:tr>
+      <w:tr>
+        <w:tc>
+          <w:tcPr>
+            <w:tcW w:w="5035" w:type="dxa"/>
+          </w:tcPr>
+          <w:p>
+            <w:pPr>
+              <w:pStyle w:val="Normal1"/>
+              <w:spacing w:after="240" w:line="240" w:lineRule="auto"/>
+              <w:rPr>
+                <w:rFonts w:ascii="Times Newer Roman" w:eastAsia="Times New Roman" w:hAnsi="Times Newer Roman" w:cs="Times New Roman"/>
+                <w:sz w:val="24"/>
+                <w:szCs w:val="24"/>
+              </w:rPr>
+            </w:pPr>
+            <w:r>
+              <w:rPr>
+                <w:rFonts w:ascii="Times Newer Roman" w:eastAsia="Times New Roman" w:hAnsi="Times Newer Roman" w:cs="Times New Roman"/>
+                <w:sz w:val="24"/>
+                <w:szCs w:val="24"/>
+              </w:rPr>
+              <w:t>Frequency Test within a Block</w:t>
+            </w:r>
+          </w:p>
+        </w:tc>
+        <w:tc>
+          <w:tcPr>
+            <w:tcW w:w="4315" w:type="dxa"/>
+          </w:tcPr>
+          <w:p>
+            <w:pPr>
+              <w:pStyle w:val="Normal1"/>
+              <w:spacing w:after="240" w:line="240" w:lineRule="auto"/>
+              <w:rPr>
+                <w:rFonts w:ascii="Times Newer Roman" w:eastAsia="Times New Roman" w:hAnsi="Times Newer Roman" w:cs="Times New Roman"/>
+                <w:sz w:val="24"/>
+                <w:szCs w:val="24"/>
+              </w:rPr>
+            </w:pPr>
+            <w:r>
+              <w:rPr>
+                <w:rFonts w:ascii="Times Newer Roman" w:eastAsia="Times New Roman" w:hAnsi="Times Newer Roman" w:cs="Times New Roman"/>
+                <w:sz w:val="24"/>
+                <w:szCs w:val="24"/>
+              </w:rPr>
+              <w:t>89%*</w:t>
+            </w:r>
+          </w:p>
+        </w:tc>
+      </w:tr>
+      <w:tr>
+        <w:tc>
+          <w:tcPr>
+            <w:tcW w:w="5035" w:type="dxa"/>
+          </w:tcPr>
+          <w:p>
+            <w:pPr>
+              <w:pStyle w:val="Normal1"/>
+              <w:spacing w:after="240" w:line="240" w:lineRule="auto"/>
+              <w:rPr>
+                <w:rFonts w:ascii="Times Newer Roman" w:eastAsia="Times New Roman" w:hAnsi="Times Newer Roman" w:cs="Times New Roman"/>
+                <w:sz w:val="24"/>
+                <w:szCs w:val="24"/>
+              </w:rPr>
+            </w:pPr>
+            <w:r>
+              <w:rPr>
+                <w:rFonts w:ascii="Times Newer Roman" w:eastAsia="Times New Roman" w:hAnsi="Times Newer Roman" w:cs="Times New Roman"/>
+                <w:sz w:val="24"/>
+                <w:szCs w:val="24"/>
+              </w:rPr>
+              <w:t>Runs Test</w:t>
+            </w:r>
+          </w:p>
+        </w:tc>
+        <w:tc>
+          <w:tcPr>
+            <w:tcW w:w="4315" w:type="dxa"/>
+          </w:tcPr>
+          <w:p>
+            <w:pPr>
+              <w:pStyle w:val="Normal1"/>
+              <w:spacing w:after="240" w:line="240" w:lineRule="auto"/>
+              <w:rPr>
+                <w:rFonts w:ascii="Times Newer Roman" w:eastAsia="Times New Roman" w:hAnsi="Times Newer Roman" w:cs="Times New Roman"/>
+                <w:sz w:val="24"/>
+                <w:szCs w:val="24"/>
+              </w:rPr>
+            </w:pPr>
+            <w:r>
+              <w:rPr>
+                <w:rFonts w:ascii="Times Newer Roman" w:eastAsia="Times New Roman" w:hAnsi="Times Newer Roman" w:cs="Times New Roman"/>
+                <w:sz w:val="24"/>
+                <w:szCs w:val="24"/>
+              </w:rPr>
+              <w:t>96.25%</w:t>
+            </w:r>
+          </w:p>
+        </w:tc>
+      </w:tr>
+      <w:tr>
+        <w:tc>
+          <w:tcPr>
+            <w:tcW w:w="5035" w:type="dxa"/>
+          </w:tcPr>
+          <w:p>
+            <w:pPr>
+              <w:pStyle w:val="Normal1"/>
+              <w:spacing w:after="240" w:line="240" w:lineRule="auto"/>
+              <w:rPr>
+                <w:rFonts w:ascii="Times Newer Roman" w:eastAsia="Times New Roman" w:hAnsi="Times Newer Roman" w:cs="Times New Roman"/>
+                <w:sz w:val="24"/>
+                <w:szCs w:val="24"/>
+              </w:rPr>
+            </w:pPr>
+            <w:r>
+              <w:rPr>
+                <w:rFonts w:ascii="Times Newer Roman" w:eastAsia="Times New Roman" w:hAnsi="Times Newer Roman" w:cs="Times New Roman"/>
+                <w:sz w:val="24"/>
+                <w:szCs w:val="24"/>
+              </w:rPr>
+              <w:t>Test for the Longest Run of Ones in a Block</w:t>
+            </w:r>
+          </w:p>
+        </w:tc>
+        <w:tc>
+          <w:tcPr>
+            <w:tcW w:w="4315" w:type="dxa"/>
+          </w:tcPr>
+          <w:p>
+            <w:pPr>
+              <w:pStyle w:val="Normal1"/>
+              <w:spacing w:after="240" w:line="240" w:lineRule="auto"/>
+              <w:rPr>
+                <w:rFonts w:ascii="Times Newer Roman" w:eastAsia="Times New Roman" w:hAnsi="Times Newer Roman" w:cs="Times New Roman"/>
+                <w:sz w:val="24"/>
+                <w:szCs w:val="24"/>
+              </w:rPr>
+            </w:pPr>
+            <w:r>
+              <w:rPr>
+                <w:rFonts w:ascii="Times Newer Roman" w:eastAsia="Times New Roman" w:hAnsi="Times Newer Roman" w:cs="Times New Roman"/>
+                <w:sz w:val="24"/>
+                <w:szCs w:val="24"/>
+              </w:rPr>
+              <w:t>95%*</w:t>
+            </w:r>
+          </w:p>
+        </w:tc>
+      </w:tr>
+      <w:tr>
+        <w:tc>
+          <w:tcPr>
+            <w:tcW w:w="5035" w:type="dxa"/>
+          </w:tcPr>
+          <w:p>
+            <w:pPr>
+              <w:pStyle w:val="Normal1"/>
+              <w:spacing w:after="240" w:line="240" w:lineRule="auto"/>
+              <w:rPr>
+                <w:rFonts w:ascii="Times Newer Roman" w:eastAsia="Times New Roman" w:hAnsi="Times Newer Roman" w:cs="Times New Roman"/>
+                <w:sz w:val="24"/>
+                <w:szCs w:val="24"/>
+              </w:rPr>
+            </w:pPr>
+            <w:r>
+              <w:rPr>
+                <w:rFonts w:ascii="Times Newer Roman" w:eastAsia="Times New Roman" w:hAnsi="Times Newer Roman" w:cs="Times New Roman"/>
+                <w:sz w:val="24"/>
+                <w:szCs w:val="24"/>
+              </w:rPr>
+              <w:t>Binary Matrix Rank Test</w:t>
+            </w:r>
+          </w:p>
+        </w:tc>
+        <w:tc>
+          <w:tcPr>
+            <w:tcW w:w="4315" w:type="dxa"/>
+          </w:tcPr>
+          <w:p>
+            <w:pPr>
+              <w:pStyle w:val="Normal1"/>
+              <w:spacing w:after="240" w:line="240" w:lineRule="auto"/>
+              <w:rPr>
+                <w:rFonts w:ascii="Times Newer Roman" w:eastAsia="Times New Roman" w:hAnsi="Times Newer Roman" w:cs="Times New Roman"/>
+                <w:sz w:val="24"/>
+                <w:szCs w:val="24"/>
+              </w:rPr>
+            </w:pPr>
+          </w:p>
+        </w:tc>
+      </w:tr>
+      <w:tr>
+        <w:tc>
+          <w:tcPr>
+            <w:tcW w:w="5035" w:type="dxa"/>
+          </w:tcPr>
+          <w:p>
+            <w:pPr>
+              <w:pStyle w:val="Normal1"/>
+              <w:spacing w:after="240" w:line="240" w:lineRule="auto"/>
+              <w:rPr>
+                <w:rFonts w:ascii="Times Newer Roman" w:eastAsia="Times New Roman" w:hAnsi="Times Newer Roman" w:cs="Times New Roman"/>
+                <w:sz w:val="24"/>
+                <w:szCs w:val="24"/>
+              </w:rPr>
+            </w:pPr>
+            <w:r>
+              <w:rPr>
+                <w:rFonts w:ascii="Times Newer Roman" w:eastAsia="Times New Roman" w:hAnsi="Times Newer Roman" w:cs="Times New Roman"/>
+                <w:sz w:val="24"/>
+                <w:szCs w:val="24"/>
+              </w:rPr>
+              <w:t>Discrete Fourier Transform Test</w:t>
+            </w:r>
+          </w:p>
+        </w:tc>
+        <w:tc>
+          <w:tcPr>
+            <w:tcW w:w="4315" w:type="dxa"/>
+          </w:tcPr>
+          <w:p>
+            <w:pPr>
+              <w:pStyle w:val="Normal1"/>
+              <w:spacing w:after="240" w:line="240" w:lineRule="auto"/>
+              <w:rPr>
+                <w:rFonts w:ascii="Times Newer Roman" w:eastAsia="Times New Roman" w:hAnsi="Times Newer Roman" w:cs="Times New Roman"/>
+                <w:sz w:val="24"/>
+                <w:szCs w:val="24"/>
+              </w:rPr>
+            </w:pPr>
+            <w:r>
+              <w:rPr>
+                <w:rFonts w:ascii="Times Newer Roman" w:eastAsia="Times New Roman" w:hAnsi="Times Newer Roman" w:cs="Times New Roman"/>
+                <w:sz w:val="24"/>
+                <w:szCs w:val="24"/>
+              </w:rPr>
+              <w:t>92%*</w:t>
+            </w:r>
+          </w:p>
+        </w:tc>
+      </w:tr>
+      <w:tr>
+        <w:tc>
+          <w:tcPr>
+            <w:tcW w:w="5035" w:type="dxa"/>
+          </w:tcPr>
+          <w:p>
+            <w:pPr>
+              <w:pStyle w:val="Normal1"/>
+              <w:spacing w:after="240" w:line="240" w:lineRule="auto"/>
+              <w:rPr>
+                <w:rFonts w:ascii="Times Newer Roman" w:eastAsia="Times New Roman" w:hAnsi="Times Newer Roman" w:cs="Times New Roman"/>
+                <w:sz w:val="24"/>
+                <w:szCs w:val="24"/>
+              </w:rPr>
+            </w:pPr>
+            <w:r>
+              <w:rPr>
+                <w:rFonts w:ascii="Times Newer Roman" w:eastAsia="Times New Roman" w:hAnsi="Times Newer Roman" w:cs="Times New Roman"/>
+                <w:sz w:val="24"/>
+                <w:szCs w:val="24"/>
+              </w:rPr>
+              <w:t>Non-overlapping Template Matching Test</w:t>
+            </w:r>
+          </w:p>
+        </w:tc>
+        <w:tc>
+          <w:tcPr>
+            <w:tcW w:w="4315" w:type="dxa"/>
+          </w:tcPr>
+          <w:p>
+            <w:pPr>
+              <w:pStyle w:val="Normal1"/>
+              <w:spacing w:after="240" w:line="240" w:lineRule="auto"/>
+              <w:rPr>
+                <w:rFonts w:ascii="Times Newer Roman" w:eastAsia="Times New Roman" w:hAnsi="Times Newer Roman" w:cs="Times New Roman"/>
+                <w:sz w:val="24"/>
+                <w:szCs w:val="24"/>
+              </w:rPr>
+            </w:pPr>
+            <w:r>
+              <w:rPr>
+                <w:rFonts w:ascii="Times Newer Roman" w:eastAsia="Times New Roman" w:hAnsi="Times Newer Roman" w:cs="Times New Roman"/>
+                <w:sz w:val="24"/>
+                <w:szCs w:val="24"/>
+              </w:rPr>
+              <w:t xml:space="preserve">In the </w:t>
+            </w:r>
+            <w:r>
+              <w:rPr>
+                <w:rFonts w:ascii="Times Newer Roman" w:eastAsia="Times New Roman" w:hAnsi="Times Newer Roman" w:cs="Times New Roman"/>
+                <w:sz w:val="24"/>
+                <w:szCs w:val="24"/>
+              </w:rPr>
+              <w:t>148</w:t>
+            </w:r>
+            <w:r>
+              <w:rPr>
+                <w:rFonts w:ascii="Times Newer Roman" w:eastAsia="Times New Roman" w:hAnsi="Times Newer Roman" w:cs="Times New Roman"/>
+                <w:sz w:val="24"/>
+                <w:szCs w:val="24"/>
+              </w:rPr>
+              <w:t xml:space="preserve"> templates tested, </w:t>
+            </w:r>
+            <w:r>
+              <w:rPr>
+                <w:rFonts w:ascii="Times Newer Roman" w:eastAsia="Times New Roman" w:hAnsi="Times Newer Roman" w:cs="Times New Roman"/>
+                <w:sz w:val="24"/>
+                <w:szCs w:val="24"/>
+              </w:rPr>
+              <w:t>108</w:t>
+            </w:r>
+            <w:r>
+              <w:rPr>
+                <w:rFonts w:ascii="Times Newer Roman" w:eastAsia="Times New Roman" w:hAnsi="Times Newer Roman" w:cs="Times New Roman"/>
+                <w:sz w:val="24"/>
+                <w:szCs w:val="24"/>
+              </w:rPr>
+              <w:t xml:space="preserve"> had a passing proportion of passing sequences</w:t>
+            </w:r>
+            <w:r>
+              <w:rPr>
+                <w:rFonts w:ascii="Times Newer Roman" w:eastAsia="Times New Roman" w:hAnsi="Times Newer Roman" w:cs="Times New Roman"/>
+                <w:sz w:val="24"/>
+                <w:szCs w:val="24"/>
+              </w:rPr>
+              <w:t xml:space="preserve"> (40 failing)</w:t>
+            </w:r>
+          </w:p>
+        </w:tc>
+      </w:tr>
+      <w:tr>
+        <w:tc>
+          <w:tcPr>
+            <w:tcW w:w="5035" w:type="dxa"/>
+          </w:tcPr>
+          <w:p>
+            <w:pPr>
+              <w:pStyle w:val="Normal1"/>
+              <w:spacing w:after="240" w:line="240" w:lineRule="auto"/>
+              <w:rPr>
+                <w:rFonts w:ascii="Times Newer Roman" w:eastAsia="Times New Roman" w:hAnsi="Times Newer Roman" w:cs="Times New Roman"/>
+                <w:sz w:val="24"/>
+                <w:szCs w:val="24"/>
+              </w:rPr>
+            </w:pPr>
+            <w:r>
+              <w:rPr>
+                <w:rFonts w:ascii="Times Newer Roman" w:eastAsia="Times New Roman" w:hAnsi="Times Newer Roman" w:cs="Times New Roman"/>
+                <w:sz w:val="24"/>
+                <w:szCs w:val="24"/>
+              </w:rPr>
+              <w:t>Overlapping Template Matching Test</w:t>
+            </w:r>
+          </w:p>
+        </w:tc>
+        <w:tc>
+          <w:tcPr>
+            <w:tcW w:w="4315" w:type="dxa"/>
+          </w:tcPr>
+          <w:p>
+            <w:pPr>
+              <w:pStyle w:val="Normal1"/>
+              <w:spacing w:after="240" w:line="240" w:lineRule="auto"/>
+              <w:rPr>
+                <w:rFonts w:ascii="Times Newer Roman" w:eastAsia="Times New Roman" w:hAnsi="Times Newer Roman" w:cs="Times New Roman"/>
+                <w:sz w:val="24"/>
+                <w:szCs w:val="24"/>
+              </w:rPr>
+            </w:pPr>
+          </w:p>
+        </w:tc>
+      </w:tr>
+      <w:tr>
+        <w:tc>
+          <w:tcPr>
+            <w:tcW w:w="5035" w:type="dxa"/>
+          </w:tcPr>
+          <w:p>
+            <w:pPr>
+              <w:pStyle w:val="Normal1"/>
+              <w:spacing w:after="240" w:line="240" w:lineRule="auto"/>
+              <w:rPr>
+                <w:rFonts w:ascii="Times Newer Roman" w:eastAsia="Times New Roman" w:hAnsi="Times Newer Roman" w:cs="Times New Roman"/>
+                <w:sz w:val="24"/>
+                <w:szCs w:val="24"/>
+              </w:rPr>
+            </w:pPr>
+            <w:r>
+              <w:rPr>
+                <w:rFonts w:ascii="Times Newer Roman" w:eastAsia="Times New Roman" w:hAnsi="Times Newer Roman" w:cs="Times New Roman"/>
+                <w:sz w:val="24"/>
+                <w:szCs w:val="24"/>
+              </w:rPr>
+              <w:t>Maurer’s Universal Statistical Test</w:t>
+            </w:r>
+          </w:p>
+        </w:tc>
+        <w:tc>
+          <w:tcPr>
+            <w:tcW w:w="4315" w:type="dxa"/>
+          </w:tcPr>
+          <w:p>
+            <w:pPr>
+              <w:pStyle w:val="Normal1"/>
+              <w:spacing w:after="240" w:line="240" w:lineRule="auto"/>
+              <w:rPr>
+                <w:rFonts w:ascii="Times Newer Roman" w:eastAsia="Times New Roman" w:hAnsi="Times Newer Roman" w:cs="Times New Roman"/>
+                <w:sz w:val="24"/>
+                <w:szCs w:val="24"/>
+              </w:rPr>
+            </w:pPr>
+            <w:r>
+              <w:rPr>
+                <w:rFonts w:ascii="Times Newer Roman" w:eastAsia="Times New Roman" w:hAnsi="Times Newer Roman" w:cs="Times New Roman"/>
+                <w:sz w:val="24"/>
+                <w:szCs w:val="24"/>
+              </w:rPr>
+              <w:t>x</w:t>
+            </w:r>
+          </w:p>
+        </w:tc>
+      </w:tr>
+      <w:tr>
+        <w:tc>
+          <w:tcPr>
+            <w:tcW w:w="5035" w:type="dxa"/>
+          </w:tcPr>
+          <w:p>
+            <w:pPr>
+              <w:pStyle w:val="Normal1"/>
+              <w:spacing w:after="240" w:line="240" w:lineRule="auto"/>
+              <w:rPr>
+                <w:rFonts w:ascii="Times Newer Roman" w:eastAsia="Times New Roman" w:hAnsi="Times Newer Roman" w:cs="Times New Roman"/>
+                <w:sz w:val="24"/>
+                <w:szCs w:val="24"/>
+              </w:rPr>
+            </w:pPr>
+            <w:r>
+              <w:rPr>
+                <w:rFonts w:ascii="Times Newer Roman" w:eastAsia="Times New Roman" w:hAnsi="Times Newer Roman" w:cs="Times New Roman"/>
+                <w:sz w:val="24"/>
+                <w:szCs w:val="24"/>
+              </w:rPr>
+              <w:t>Linear Complexity Test</w:t>
+            </w:r>
+          </w:p>
+        </w:tc>
+        <w:tc>
+          <w:tcPr>
+            <w:tcW w:w="4315" w:type="dxa"/>
+          </w:tcPr>
+          <w:p>
+            <w:pPr>
+              <w:pStyle w:val="Normal1"/>
+              <w:spacing w:after="240" w:line="240" w:lineRule="auto"/>
+              <w:rPr>
+                <w:rFonts w:ascii="Times Newer Roman" w:eastAsia="Times New Roman" w:hAnsi="Times Newer Roman" w:cs="Times New Roman"/>
+                <w:sz w:val="24"/>
+                <w:szCs w:val="24"/>
+              </w:rPr>
+            </w:pPr>
+            <w:r>
+              <w:rPr>
+                <w:rFonts w:ascii="Times Newer Roman" w:eastAsia="Times New Roman" w:hAnsi="Times Newer Roman" w:cs="Times New Roman"/>
+                <w:sz w:val="24"/>
+                <w:szCs w:val="24"/>
+              </w:rPr>
+              <w:t>x</w:t>
+            </w:r>
+          </w:p>
+        </w:tc>
+      </w:tr>
+      <w:tr>
+        <w:tc>
+          <w:tcPr>
+            <w:tcW w:w="5035" w:type="dxa"/>
+          </w:tcPr>
+          <w:p>
+            <w:pPr>
+              <w:pStyle w:val="Normal1"/>
+              <w:spacing w:after="240" w:line="240" w:lineRule="auto"/>
+              <w:rPr>
+                <w:rFonts w:ascii="Times Newer Roman" w:eastAsia="Times New Roman" w:hAnsi="Times Newer Roman" w:cs="Times New Roman"/>
+                <w:sz w:val="24"/>
+                <w:szCs w:val="24"/>
+              </w:rPr>
+            </w:pPr>
+            <w:r>
+              <w:rPr>
+                <w:rFonts w:ascii="Times Newer Roman" w:eastAsia="Times New Roman" w:hAnsi="Times Newer Roman" w:cs="Times New Roman"/>
+                <w:sz w:val="24"/>
+                <w:szCs w:val="24"/>
+              </w:rPr>
+              <w:t>Serial Test</w:t>
+            </w:r>
+          </w:p>
+        </w:tc>
+        <w:tc>
+          <w:tcPr>
+            <w:tcW w:w="4315" w:type="dxa"/>
+          </w:tcPr>
+          <w:p>
+            <w:pPr>
+              <w:pStyle w:val="Normal1"/>
+              <w:spacing w:after="240" w:line="240" w:lineRule="auto"/>
+              <w:rPr>
+                <w:rFonts w:ascii="Times Newer Roman" w:eastAsia="Times New Roman" w:hAnsi="Times Newer Roman" w:cs="Times New Roman"/>
+                <w:sz w:val="24"/>
+                <w:szCs w:val="24"/>
+              </w:rPr>
+            </w:pPr>
+            <w:r>
+              <w:rPr>
+                <w:rFonts w:ascii="Times Newer Roman" w:eastAsia="Times New Roman" w:hAnsi="Times Newer Roman" w:cs="Times New Roman"/>
+                <w:sz w:val="24"/>
+                <w:szCs w:val="24"/>
+              </w:rPr>
+              <w:t>99%</w:t>
+            </w:r>
+          </w:p>
+        </w:tc>
+      </w:tr>
+      <w:tr>
+        <w:tc>
+          <w:tcPr>
+            <w:tcW w:w="5035" w:type="dxa"/>
+          </w:tcPr>
+          <w:p>
+            <w:pPr>
+              <w:pStyle w:val="Normal1"/>
+              <w:spacing w:after="240" w:line="240" w:lineRule="auto"/>
+              <w:rPr>
+                <w:rFonts w:ascii="Times Newer Roman" w:eastAsia="Times New Roman" w:hAnsi="Times Newer Roman" w:cs="Times New Roman"/>
+                <w:sz w:val="24"/>
+                <w:szCs w:val="24"/>
+              </w:rPr>
+            </w:pPr>
+            <w:r>
+              <w:rPr>
+                <w:rFonts w:ascii="Times Newer Roman" w:eastAsia="Times New Roman" w:hAnsi="Times Newer Roman" w:cs="Times New Roman"/>
+                <w:sz w:val="24"/>
+                <w:szCs w:val="24"/>
+              </w:rPr>
+              <w:t>Approximate Entropy Test</w:t>
+            </w:r>
+          </w:p>
+        </w:tc>
+        <w:tc>
+          <w:tcPr>
+            <w:tcW w:w="4315" w:type="dxa"/>
+          </w:tcPr>
+          <w:p>
+            <w:pPr>
+              <w:pStyle w:val="Normal1"/>
+              <w:spacing w:after="240" w:line="240" w:lineRule="auto"/>
+              <w:rPr>
+                <w:rFonts w:ascii="Times Newer Roman" w:eastAsia="Times New Roman" w:hAnsi="Times Newer Roman" w:cs="Times New Roman"/>
+                <w:sz w:val="24"/>
+                <w:szCs w:val="24"/>
+              </w:rPr>
+            </w:pPr>
+            <w:r>
+              <w:rPr>
+                <w:rFonts w:ascii="Times Newer Roman" w:eastAsia="Times New Roman" w:hAnsi="Times Newer Roman" w:cs="Times New Roman"/>
+                <w:sz w:val="24"/>
+                <w:szCs w:val="24"/>
+              </w:rPr>
+              <w:t>94%*</w:t>
+            </w:r>
+          </w:p>
+        </w:tc>
+      </w:tr>
+      <w:tr>
+        <w:tc>
+          <w:tcPr>
+            <w:tcW w:w="5035" w:type="dxa"/>
+          </w:tcPr>
+          <w:p>
+            <w:pPr>
+              <w:pStyle w:val="Normal1"/>
+              <w:spacing w:after="240" w:line="240" w:lineRule="auto"/>
+              <w:rPr>
+                <w:rFonts w:ascii="Times Newer Roman" w:eastAsia="Times New Roman" w:hAnsi="Times Newer Roman" w:cs="Times New Roman"/>
+                <w:sz w:val="24"/>
+                <w:szCs w:val="24"/>
+              </w:rPr>
+            </w:pPr>
+            <w:r>
+              <w:rPr>
+                <w:rFonts w:ascii="Times Newer Roman" w:eastAsia="Times New Roman" w:hAnsi="Times Newer Roman" w:cs="Times New Roman"/>
+                <w:sz w:val="24"/>
+                <w:szCs w:val="24"/>
+              </w:rPr>
+              <w:t>Cumulative Sums Test</w:t>
+            </w:r>
+          </w:p>
+        </w:tc>
+        <w:tc>
+          <w:tcPr>
+            <w:tcW w:w="4315" w:type="dxa"/>
+          </w:tcPr>
+          <w:p>
+            <w:pPr>
+              <w:pStyle w:val="Normal1"/>
+              <w:spacing w:after="240" w:line="240" w:lineRule="auto"/>
+              <w:rPr>
+                <w:rFonts w:ascii="Times Newer Roman" w:eastAsia="Times New Roman" w:hAnsi="Times Newer Roman" w:cs="Times New Roman"/>
+                <w:sz w:val="24"/>
+                <w:szCs w:val="24"/>
+              </w:rPr>
+            </w:pPr>
+            <w:r>
+              <w:rPr>
+                <w:rFonts w:ascii="Times Newer Roman" w:eastAsia="Times New Roman" w:hAnsi="Times Newer Roman" w:cs="Times New Roman"/>
+                <w:sz w:val="24"/>
+                <w:szCs w:val="24"/>
+              </w:rPr>
+              <w:t>53%*</w:t>
+            </w:r>
+          </w:p>
+        </w:tc>
+      </w:tr>
+      <w:tr>
+        <w:tc>
+          <w:tcPr>
+            <w:tcW w:w="5035" w:type="dxa"/>
+          </w:tcPr>
+          <w:p>
+            <w:pPr>
+              <w:pStyle w:val="Normal1"/>
+              <w:spacing w:after="240" w:line="240" w:lineRule="auto"/>
+              <w:rPr>
+                <w:rFonts w:ascii="Times Newer Roman" w:eastAsia="Times New Roman" w:hAnsi="Times Newer Roman" w:cs="Times New Roman"/>
+                <w:sz w:val="24"/>
+                <w:szCs w:val="24"/>
+              </w:rPr>
+            </w:pPr>
+            <w:r>
+              <w:rPr>
+                <w:rFonts w:ascii="Times Newer Roman" w:eastAsia="Times New Roman" w:hAnsi="Times Newer Roman" w:cs="Times New Roman"/>
+                <w:sz w:val="24"/>
+                <w:szCs w:val="24"/>
+              </w:rPr>
+              <w:t>Random Excursions Test</w:t>
+            </w:r>
+          </w:p>
+        </w:tc>
+        <w:tc>
+          <w:tcPr>
+            <w:tcW w:w="4315" w:type="dxa"/>
+          </w:tcPr>
+          <w:p>
+            <w:pPr>
+              <w:pStyle w:val="Normal1"/>
+              <w:spacing w:after="240" w:line="240" w:lineRule="auto"/>
+              <w:rPr>
+                <w:rFonts w:ascii="Times Newer Roman" w:eastAsia="Times New Roman" w:hAnsi="Times Newer Roman" w:cs="Times New Roman"/>
+                <w:sz w:val="24"/>
+                <w:szCs w:val="24"/>
+              </w:rPr>
+            </w:pPr>
+            <w:r>
+              <w:rPr>
+                <w:rFonts w:ascii="Times Newer Roman" w:eastAsia="Times New Roman" w:hAnsi="Times Newer Roman" w:cs="Times New Roman"/>
+                <w:sz w:val="24"/>
+                <w:szCs w:val="24"/>
+              </w:rPr>
+              <w:t>x</w:t>
+            </w:r>
+          </w:p>
+        </w:tc>
+      </w:tr>
+      <w:tr>
+        <w:tc>
+          <w:tcPr>
+            <w:tcW w:w="5035" w:type="dxa"/>
+          </w:tcPr>
+          <w:p>
+            <w:pPr>
+              <w:pStyle w:val="Normal1"/>
+              <w:spacing w:after="240" w:line="240" w:lineRule="auto"/>
+              <w:rPr>
+                <w:rFonts w:ascii="Times Newer Roman" w:eastAsia="Times New Roman" w:hAnsi="Times Newer Roman" w:cs="Times New Roman"/>
+                <w:sz w:val="24"/>
+                <w:szCs w:val="24"/>
+              </w:rPr>
+            </w:pPr>
+            <w:r>
+              <w:rPr>
+                <w:rFonts w:ascii="Times Newer Roman" w:eastAsia="Times New Roman" w:hAnsi="Times Newer Roman" w:cs="Times New Roman"/>
+                <w:sz w:val="24"/>
+                <w:szCs w:val="24"/>
+              </w:rPr>
+              <w:t>Random Excursions Variant Test</w:t>
+            </w:r>
+          </w:p>
+        </w:tc>
+        <w:tc>
+          <w:tcPr>
+            <w:tcW w:w="4315" w:type="dxa"/>
+          </w:tcPr>
+          <w:p>
+            <w:pPr>
+              <w:pStyle w:val="Normal1"/>
+              <w:spacing w:after="240" w:line="240" w:lineRule="auto"/>
+              <w:rPr>
+                <w:rFonts w:ascii="Times Newer Roman" w:eastAsia="Times New Roman" w:hAnsi="Times Newer Roman" w:cs="Times New Roman"/>
+                <w:sz w:val="24"/>
+                <w:szCs w:val="24"/>
+              </w:rPr>
+            </w:pPr>
+            <w:r>
+              <w:rPr>
+                <w:rFonts w:ascii="Times Newer Roman" w:eastAsia="Times New Roman" w:hAnsi="Times Newer Roman" w:cs="Times New Roman"/>
+                <w:sz w:val="24"/>
+                <w:szCs w:val="24"/>
+              </w:rPr>
+              <w:t>x</w:t>
+            </w:r>
+          </w:p>
+        </w:tc>
+      </w:tr>
+    </w:tbl>
+    <w:p>
+      <w:pPr>
+        <w:pStyle w:val="Normal1"/>
+        <w:spacing w:after="240" w:line="480" w:lineRule="auto"/>
+        <w:rPr>
+          <w:rFonts w:ascii="Times Newer Roman" w:eastAsia="Times New Roman" w:hAnsi="Times Newer Roman" w:cs="Times New Roman"/>
+          <w:sz w:val="24"/>
+          <w:szCs w:val="24"/>
+        </w:rPr>
+      </w:pPr>
+      <w:r>
+        <w:rPr>
+          <w:rFonts w:ascii="Times Newer Roman" w:eastAsia="Times New Roman" w:hAnsi="Times Newer Roman" w:cs="Times New Roman"/>
+          <w:sz w:val="24"/>
+          <w:szCs w:val="24"/>
+        </w:rPr>
+        <w:t xml:space="preserve">*Failure, proportion </w:t>
+      </w:r>
+      <w:r>
+        <w:rPr>
+          <w:rFonts w:ascii="Times Newer Roman" w:eastAsia="Times New Roman" w:hAnsi="Times Newer Roman" w:cs="Times New Roman"/>
+          <w:sz w:val="24"/>
+          <w:szCs w:val="24"/>
+        </w:rPr>
+        <w:t xml:space="preserve">of passing sequences </w:t>
+      </w:r>
+      <w:r>
+        <w:rPr>
+          <w:rFonts w:ascii="Times Newer Roman" w:eastAsia="Times New Roman" w:hAnsi="Times Newer Roman" w:cs="Times New Roman"/>
+          <w:sz w:val="24"/>
+          <w:szCs w:val="24"/>
+        </w:rPr>
+        <w:t xml:space="preserve">under </w:t>
+      </w:r>
+      <w:r>
+        <w:rPr>
+          <w:rFonts w:ascii="Times Newer Roman" w:eastAsia="Times New Roman" w:hAnsi="Times Newer Roman" w:cs="Times New Roman"/>
+          <w:sz w:val="24"/>
+          <w:szCs w:val="24"/>
+        </w:rPr>
+        <w:t>96</w:t>
+      </w:r>
+      <w:r>
+        <w:rPr>
+          <w:rFonts w:ascii="Times Newer Roman" w:eastAsia="Times New Roman" w:hAnsi="Times Newer Roman" w:cs="Times New Roman"/>
+          <w:sz w:val="24"/>
+          <w:szCs w:val="24"/>
+        </w:rPr>
+        <w:t>.</w:t>
+      </w:r>
+      <w:r>
+        <w:rPr>
+          <w:rFonts w:ascii="Times Newer Roman" w:eastAsia="Times New Roman" w:hAnsi="Times Newer Roman" w:cs="Times New Roman"/>
+          <w:sz w:val="24"/>
+          <w:szCs w:val="24"/>
+        </w:rPr>
+        <w:t>0150</w:t>
+      </w:r>
+      <w:r>
+        <w:rPr>
+          <w:rFonts w:ascii="Times Newer Roman" w:eastAsia="Times New Roman" w:hAnsi="Times Newer Roman" w:cs="Times New Roman"/>
+          <w:sz w:val="24"/>
+          <w:szCs w:val="24"/>
+        </w:rPr>
+        <w:t>%</w:t>
+      </w:r>
+    </w:p>
+    <w:p>
+      <w:pPr>
+        <w:pStyle w:val="Normal1"/>
+        <w:spacing w:after="240" w:line="480" w:lineRule="auto"/>
+        <w:rPr>
+          <w:rFonts w:ascii="Times Newer Roman" w:eastAsia="Times New Roman" w:hAnsi="Times Newer Roman" w:cs="Times New Roman"/>
+          <w:sz w:val="24"/>
+          <w:szCs w:val="24"/>
+        </w:rPr>
+      </w:pPr>
+      <w:r>
+        <w:rPr>
+          <w:rFonts w:ascii="Times Newer Roman" w:eastAsia="Times New Roman" w:hAnsi="Times Newer Roman" w:cs="Times New Roman"/>
+          <w:sz w:val="24"/>
+          <w:szCs w:val="24"/>
+        </w:rPr>
+        <w:lastRenderedPageBreak/>
+        <w:t xml:space="preserve">Description of </w:t>
+      </w:r>
+      <w:r>
+        <w:rPr>
+          <w:rFonts w:ascii="Times Newer Roman" w:eastAsia="Times New Roman" w:hAnsi="Times Newer Roman" w:cs="Times New Roman"/>
+          <w:sz w:val="24"/>
+          <w:szCs w:val="24"/>
+        </w:rPr>
+        <w:t>F</w:t>
+      </w:r>
+      <w:r>
+        <w:rPr>
+          <w:rFonts w:ascii="Times Newer Roman" w:eastAsia="Times New Roman" w:hAnsi="Times Newer Roman" w:cs="Times New Roman"/>
+          <w:sz w:val="24"/>
+          <w:szCs w:val="24"/>
+        </w:rPr>
+        <w:t>indings</w:t>
+      </w:r>
+    </w:p>
+    <w:p>
+      <w:pPr>
+        <w:pStyle w:val="Normal1"/>
+        <w:spacing w:after="240" w:line="480" w:lineRule="auto"/>
+        <w:rPr>
+          <w:rFonts w:ascii="Times Newer Roman" w:eastAsia="Times New Roman" w:hAnsi="Times Newer Roman" w:cs="Times New Roman"/>
+          <w:sz w:val="24"/>
+          <w:szCs w:val="24"/>
+        </w:rPr>
+      </w:pPr>
+      <w:r>
+        <w:rPr>
+          <w:rFonts w:ascii="Times Newer Roman" w:eastAsia="Times New Roman" w:hAnsi="Times Newer Roman" w:cs="Times New Roman"/>
+          <w:sz w:val="24"/>
+          <w:szCs w:val="24"/>
+        </w:rPr>
+        <w:tab/>
+        <w:t xml:space="preserve">Test name, what does it test for, what operations does the test carry out, what parameters did we use, did it pass or fail, by how </w:t>
+      </w:r>
+      <w:proofErr w:type="gramStart"/>
+      <w:r>
+        <w:rPr>
+          <w:rFonts w:ascii="Times Newer Roman" w:eastAsia="Times New Roman" w:hAnsi="Times Newer Roman" w:cs="Times New Roman"/>
+          <w:sz w:val="24"/>
+          <w:szCs w:val="24"/>
+        </w:rPr>
+        <w:t>much</w:t>
+      </w:r>
+      <w:proofErr w:type="gramEnd"/>
+    </w:p>
+    <w:p>
+      <w:pPr>
+        <w:spacing w:after="240" w:line="480" w:lineRule="auto"/>
+        <w:ind w:firstLine="720"/>
+        <w:rPr>
+          <w:rFonts w:ascii="Times Newer Roman" w:eastAsia="Times New Roman" w:hAnsi="Times Newer Roman" w:cs="Times New Roman"/>
+          <w:color w:val="000000"/>
+          <w:sz w:val="24"/>
+          <w:szCs w:val="24"/>
+        </w:rPr>
+      </w:pPr>
+      <w:r>
+        <w:rPr>
+          <w:rFonts w:ascii="Times Newer Roman" w:eastAsia="Times New Roman" w:hAnsi="Times Newer Roman" w:cs="Times New Roman"/>
+          <w:sz w:val="24"/>
+          <w:szCs w:val="24"/>
+        </w:rPr>
+        <w:t xml:space="preserve">Frequency test, our findings were </w:t>
+      </w:r>
+      <w:proofErr w:type="gramStart"/>
+      <w:r>
+        <w:rPr>
+          <w:rFonts w:ascii="Times Newer Roman" w:eastAsia="Times New Roman" w:hAnsi="Times Newer Roman" w:cs="Times New Roman"/>
+          <w:sz w:val="24"/>
+          <w:szCs w:val="24"/>
+        </w:rPr>
+        <w:t>similar to</w:t>
+      </w:r>
+      <w:proofErr w:type="gramEnd"/>
+      <w:r>
+        <w:rPr>
+          <w:rFonts w:ascii="Times Newer Roman" w:eastAsia="Times New Roman" w:hAnsi="Times Newer Roman" w:cs="Times New Roman"/>
+          <w:sz w:val="24"/>
+          <w:szCs w:val="24"/>
+        </w:rPr>
+        <w:t xml:space="preserve">…. </w:t>
+      </w:r>
+      <w:r>
+        <w:rPr>
+          <w:rFonts w:ascii="Times Newer Roman" w:eastAsia="Times New Roman" w:hAnsi="Times Newer Roman" w:cs="Times New Roman"/>
+          <w:color w:val="000000"/>
+          <w:sz w:val="24"/>
+          <w:szCs w:val="24"/>
+        </w:rPr>
+        <w:t xml:space="preserve">True Random Number Generator using Superconducting Qubits by Abdullah Ash-Saki, </w:t>
+      </w:r>
+      <w:proofErr w:type="spellStart"/>
+      <w:r>
+        <w:rPr>
+          <w:rFonts w:ascii="Times Newer Roman" w:eastAsia="Times New Roman" w:hAnsi="Times Newer Roman" w:cs="Times New Roman"/>
+          <w:color w:val="000000"/>
+          <w:sz w:val="24"/>
+          <w:szCs w:val="24"/>
+        </w:rPr>
+        <w:t>Mahabubul</w:t>
+      </w:r>
+      <w:proofErr w:type="spellEnd"/>
+      <w:r>
+        <w:rPr>
+          <w:rFonts w:ascii="Times Newer Roman" w:eastAsia="Times New Roman" w:hAnsi="Times Newer Roman" w:cs="Times New Roman"/>
+          <w:color w:val="000000"/>
+          <w:sz w:val="24"/>
+          <w:szCs w:val="24"/>
+        </w:rPr>
+        <w:t xml:space="preserve"> </w:t>
+      </w:r>
+      <w:proofErr w:type="spellStart"/>
+      <w:r>
+        <w:rPr>
+          <w:rFonts w:ascii="Times Newer Roman" w:eastAsia="Times New Roman" w:hAnsi="Times Newer Roman" w:cs="Times New Roman"/>
+          <w:color w:val="000000"/>
+          <w:sz w:val="24"/>
+          <w:szCs w:val="24"/>
+        </w:rPr>
+        <w:t>Alam</w:t>
+      </w:r>
+      <w:proofErr w:type="spellEnd"/>
+      <w:r>
+        <w:rPr>
+          <w:rFonts w:ascii="Times Newer Roman" w:eastAsia="Times New Roman" w:hAnsi="Times Newer Roman" w:cs="Times New Roman"/>
+          <w:color w:val="000000"/>
+          <w:sz w:val="24"/>
+          <w:szCs w:val="24"/>
+        </w:rPr>
+        <w:t>, and Swaroop Ghosh (Ash-Saki et al., 2019). Generated random numbers using superconducting qubits from IBM. Ran statistical testing on the samples, which failed, then gave detailed analysis. Their experiments showed a deviation of 35% from ideal 1/0 ratio due to noise. They also propose techniques to improve the 1/0 ratio and pass the NIST statistical tests.</w:t>
+      </w:r>
+    </w:p>
+    <w:p>
+      <w:pPr>
+        <w:pStyle w:val="Normal1"/>
+        <w:spacing w:after="240" w:line="480" w:lineRule="auto"/>
+        <w:rPr>
+          <w:rFonts w:ascii="Times Newer Roman" w:eastAsia="Times New Roman" w:hAnsi="Times Newer Roman" w:cs="Times New Roman"/>
+          <w:sz w:val="24"/>
+          <w:szCs w:val="24"/>
+        </w:rPr>
+      </w:pPr>
+      <w:r>
+        <w:rPr>
+          <w:rFonts w:ascii="Times Newer Roman" w:eastAsia="Times New Roman" w:hAnsi="Times Newer Roman" w:cs="Times New Roman"/>
+          <w:sz w:val="24"/>
+          <w:szCs w:val="24"/>
+        </w:rPr>
+        <w:t>Further research</w:t>
+      </w:r>
+    </w:p>
+    <w:p>
+      <w:pPr>
+        <w:spacing w:after="240" w:line="480" w:lineRule="auto"/>
+        <w:ind w:firstLine="720"/>
+        <w:rPr>
+          <w:rFonts w:ascii="Times Newer Roman" w:eastAsia="Times New Roman" w:hAnsi="Times Newer Roman" w:cs="Times New Roman"/>
+          <w:color w:val="000000"/>
+          <w:sz w:val="24"/>
+          <w:szCs w:val="24"/>
+        </w:rPr>
+      </w:pPr>
+      <w:r>
+        <w:rPr>
+          <w:rFonts w:ascii="Times Newer Roman" w:eastAsia="Times New Roman" w:hAnsi="Times Newer Roman" w:cs="Times New Roman"/>
+          <w:sz w:val="24"/>
+          <w:szCs w:val="24"/>
+        </w:rPr>
+        <w:t xml:space="preserve">Findings matched… </w:t>
+      </w:r>
+      <w:r>
+        <w:rPr>
+          <w:rFonts w:ascii="Times Newer Roman" w:eastAsia="Times New Roman" w:hAnsi="Times Newer Roman" w:cs="Times New Roman"/>
+          <w:color w:val="000000"/>
+          <w:sz w:val="24"/>
+          <w:szCs w:val="24"/>
+        </w:rPr>
+        <w:t xml:space="preserve">Quantum Random Number Generation with the Superconducting Quantum Computer IBM 20Q Tokyo by </w:t>
+      </w:r>
+      <w:proofErr w:type="spellStart"/>
+      <w:r>
+        <w:rPr>
+          <w:rFonts w:ascii="Times Newer Roman" w:eastAsia="Times New Roman" w:hAnsi="Times Newer Roman" w:cs="Times New Roman"/>
+          <w:color w:val="000000"/>
+          <w:sz w:val="24"/>
+          <w:szCs w:val="24"/>
+        </w:rPr>
+        <w:t>Kentaro</w:t>
+      </w:r>
+      <w:proofErr w:type="spellEnd"/>
+      <w:r>
+        <w:rPr>
+          <w:rFonts w:ascii="Times Newer Roman" w:eastAsia="Times New Roman" w:hAnsi="Times Newer Roman" w:cs="Times New Roman"/>
+          <w:color w:val="000000"/>
+          <w:sz w:val="24"/>
+          <w:szCs w:val="24"/>
+        </w:rPr>
+        <w:t xml:space="preserve"> Tamura and Yutaka </w:t>
+      </w:r>
+      <w:proofErr w:type="spellStart"/>
+      <w:r>
+        <w:rPr>
+          <w:rFonts w:ascii="Times Newer Roman" w:eastAsia="Times New Roman" w:hAnsi="Times Newer Roman" w:cs="Times New Roman"/>
+          <w:color w:val="000000"/>
+          <w:sz w:val="24"/>
+          <w:szCs w:val="24"/>
+        </w:rPr>
+        <w:t>Shikano</w:t>
+      </w:r>
+      <w:proofErr w:type="spellEnd"/>
+      <w:r>
+        <w:rPr>
+          <w:rFonts w:ascii="Times Newer Roman" w:eastAsia="Times New Roman" w:hAnsi="Times Newer Roman" w:cs="Times New Roman"/>
+          <w:color w:val="000000"/>
+          <w:sz w:val="24"/>
+          <w:szCs w:val="24"/>
+        </w:rPr>
+        <w:t xml:space="preserve"> (Tamura et al., 2020): Utilizes the IBM 20Q Tokyo for QRNG with Hadamard initialization then runs the NIST tests to analyze the output, an identical approach to this thesis proposal. Using the </w:t>
+      </w:r>
+      <w:proofErr w:type="gramStart"/>
+      <w:r>
+        <w:rPr>
+          <w:rFonts w:ascii="Times Newer Roman" w:eastAsia="Times New Roman" w:hAnsi="Times Newer Roman" w:cs="Times New Roman"/>
+          <w:color w:val="000000"/>
+          <w:sz w:val="24"/>
+          <w:szCs w:val="24"/>
+        </w:rPr>
+        <w:t>20 qubit</w:t>
+      </w:r>
+      <w:proofErr w:type="gramEnd"/>
+      <w:r>
+        <w:rPr>
+          <w:rFonts w:ascii="Times Newer Roman" w:eastAsia="Times New Roman" w:hAnsi="Times Newer Roman" w:cs="Times New Roman"/>
+          <w:color w:val="000000"/>
+          <w:sz w:val="24"/>
+          <w:szCs w:val="24"/>
+        </w:rPr>
+        <w:t xml:space="preserve"> quantum computer they obtained a sample length of 43,560 bits. Their statistical analysis showed that the sample was biased and correlated. They observed that their sample was not uniform and failed at least 4 of the NIST Test Suite’s tests; however, they only applied the first 6 of 15 tests to the sample. They also revealed that passing the tests required both the von Neumann and Samuelson randomness extractors, though the effectiveness of this method is unclear. The primary limitation of this </w:t>
+      </w:r>
+      <w:r>
+        <w:rPr>
+          <w:rFonts w:ascii="Times Newer Roman" w:eastAsia="Times New Roman" w:hAnsi="Times Newer Roman" w:cs="Times New Roman"/>
+          <w:color w:val="000000"/>
+          <w:sz w:val="24"/>
+          <w:szCs w:val="24"/>
+        </w:rPr>
+        <w:lastRenderedPageBreak/>
+        <w:t>study was a limited sample size which we can overcome with quantum computers realizing more qubits for computation</w:t>
+      </w:r>
+      <w:r>
+        <w:rPr>
+          <w:rFonts w:ascii="Times Newer Roman" w:eastAsia="Times New Roman" w:hAnsi="Times Newer Roman" w:cs="Times New Roman"/>
+          <w:color w:val="000000"/>
+          <w:sz w:val="24"/>
+          <w:szCs w:val="24"/>
+        </w:rPr>
+        <w:t>…. So maybe this could be done with a randomness extractor</w:t>
+      </w:r>
+    </w:p>
+    <w:p>
+      <w:pPr>
+        <w:pStyle w:val="Normal1"/>
+        <w:spacing w:after="240" w:line="480" w:lineRule="auto"/>
+        <w:rPr>
+          <w:rFonts w:ascii="Times Newer Roman" w:eastAsia="Times New Roman" w:hAnsi="Times Newer Roman" w:cs="Times New Roman"/>
+          <w:sz w:val="24"/>
+          <w:szCs w:val="24"/>
+        </w:rPr>
+      </w:pPr>
+    </w:p>
+    <w:p>
+      <w:pPr>
+        <w:pStyle w:val="Normal1"/>
+        <w:spacing w:after="240" w:line="480" w:lineRule="auto"/>
+        <w:rPr>
+          <w:rFonts w:ascii="Times Newer Roman" w:eastAsia="Times New Roman" w:hAnsi="Times Newer Roman" w:cs="Times New Roman"/>
+          <w:sz w:val="24"/>
+          <w:szCs w:val="24"/>
+        </w:rPr>
+      </w:pPr>
+      <w:r>
+        <w:rPr>
+          <w:rFonts w:ascii="Times Newer Roman" w:eastAsia="Times New Roman" w:hAnsi="Times Newer Roman" w:cs="Times New Roman"/>
+          <w:sz w:val="24"/>
+          <w:szCs w:val="24"/>
+        </w:rPr>
         <w:t>Summary</w:t>
       </w:r>
     </w:p>

</xml_diff>